<commit_message>
Working updates to 3.3
</commit_message>
<xml_diff>
--- a/Documentation/worksheet-3.3.docx
+++ b/Documentation/worksheet-3.3.docx
@@ -1,6 +1,6 @@
 
 <file path=word/document.xml><?xml version="1.0" encoding="utf-8"?>
-<w:document xmlns:wpc="http://schemas.microsoft.com/office/word/2010/wordprocessingCanvas" xmlns:mc="http://schemas.openxmlformats.org/markup-compatibility/2006" xmlns:o="urn:schemas-microsoft-com:office:office" xmlns:r="http://schemas.openxmlformats.org/officeDocument/2006/relationships" xmlns:m="http://schemas.openxmlformats.org/officeDocument/2006/math" xmlns:v="urn:schemas-microsoft-com:vml" xmlns:wp14="http://schemas.microsoft.com/office/word/2010/wordprocessingDrawing" xmlns:wp="http://schemas.openxmlformats.org/drawingml/2006/wordprocessingDrawing" xmlns:w10="urn:schemas-microsoft-com:office:word" xmlns:w="http://schemas.openxmlformats.org/wordprocessingml/2006/main" xmlns:w14="http://schemas.microsoft.com/office/word/2010/wordml" xmlns:w15="http://schemas.microsoft.com/office/word/2012/wordml" xmlns:wpg="http://schemas.microsoft.com/office/word/2010/wordprocessingGroup" xmlns:wpi="http://schemas.microsoft.com/office/word/2010/wordprocessingInk" xmlns:wne="http://schemas.microsoft.com/office/word/2006/wordml" xmlns:wps="http://schemas.microsoft.com/office/word/2010/wordprocessingShape" mc:Ignorable="w14 w15 wp14">
+<w:document xmlns:wpc="http://schemas.microsoft.com/office/word/2010/wordprocessingCanvas" xmlns:cx="http://schemas.microsoft.com/office/drawing/2014/chartex" xmlns:cx1="http://schemas.microsoft.com/office/drawing/2015/9/8/chartex" xmlns:cx2="http://schemas.microsoft.com/office/drawing/2015/10/21/chartex" xmlns:cx3="http://schemas.microsoft.com/office/drawing/2016/5/9/chartex" xmlns:cx4="http://schemas.microsoft.com/office/drawing/2016/5/10/chartex" xmlns:cx5="http://schemas.microsoft.com/office/drawing/2016/5/11/chartex" xmlns:cx6="http://schemas.microsoft.com/office/drawing/2016/5/12/chartex" xmlns:cx7="http://schemas.microsoft.com/office/drawing/2016/5/13/chartex" xmlns:cx8="http://schemas.microsoft.com/office/drawing/2016/5/14/chartex" xmlns:mc="http://schemas.openxmlformats.org/markup-compatibility/2006" xmlns:aink="http://schemas.microsoft.com/office/drawing/2016/ink" xmlns:am3d="http://schemas.microsoft.com/office/drawing/2017/model3d" xmlns:o="urn:schemas-microsoft-com:office:office" xmlns:r="http://schemas.openxmlformats.org/officeDocument/2006/relationships" xmlns:m="http://schemas.openxmlformats.org/officeDocument/2006/math" xmlns:v="urn:schemas-microsoft-com:vml" xmlns:wp14="http://schemas.microsoft.com/office/word/2010/wordprocessingDrawing" xmlns:wp="http://schemas.openxmlformats.org/drawingml/2006/wordprocessingDrawing" xmlns:w10="urn:schemas-microsoft-com:office:word" xmlns:w="http://schemas.openxmlformats.org/wordprocessingml/2006/main" xmlns:w14="http://schemas.microsoft.com/office/word/2010/wordml" xmlns:w15="http://schemas.microsoft.com/office/word/2012/wordml" xmlns:w16cid="http://schemas.microsoft.com/office/word/2016/wordml/cid" xmlns:w16se="http://schemas.microsoft.com/office/word/2015/wordml/symex" xmlns:wpg="http://schemas.microsoft.com/office/word/2010/wordprocessingGroup" xmlns:wpi="http://schemas.microsoft.com/office/word/2010/wordprocessingInk" xmlns:wne="http://schemas.microsoft.com/office/word/2006/wordml" xmlns:wps="http://schemas.microsoft.com/office/word/2010/wordprocessingShape" mc:Ignorable="w14 w15 w16se w16cid wp14">
   <w:body>
     <w:tbl>
       <w:tblPr>
@@ -45,15 +45,7 @@
               <w:rPr>
                 <w:rFonts w:ascii="Arial" w:hAnsi="Arial" w:cs="Arial"/>
               </w:rPr>
-              <w:t xml:space="preserve"> </w:t>
-            </w:r>
-            <w:r>
-              <w:rPr>
-                <w:rFonts w:ascii="Arial" w:hAnsi="Arial" w:cs="Arial"/>
-                <w:i/>
-                <w:color w:val="4472C4" w:themeColor="accent5"/>
-              </w:rPr>
-              <w:t>##</w:t>
+              <w:t xml:space="preserve"> 27</w:t>
             </w:r>
           </w:p>
         </w:tc>
@@ -74,10 +66,8 @@
             <w:r>
               <w:rPr>
                 <w:rFonts w:ascii="Arial" w:hAnsi="Arial" w:cs="Arial"/>
-                <w:i/>
-                <w:color w:val="4472C4" w:themeColor="accent5"/>
-              </w:rPr>
-              <w:t>Project Title</w:t>
+              </w:rPr>
+              <w:t>Item Tracker</w:t>
             </w:r>
           </w:p>
         </w:tc>
@@ -145,32 +135,36 @@
             <w:r>
               <w:rPr>
                 <w:rFonts w:ascii="Arial" w:hAnsi="Arial" w:cs="Arial"/>
+              </w:rPr>
+              <w:t>CS</w:t>
+            </w:r>
+          </w:p>
+        </w:tc>
+        <w:tc>
+          <w:tcPr>
+            <w:tcW w:w="6485" w:type="dxa"/>
+          </w:tcPr>
+          <w:p>
+            <w:pPr>
+              <w:rPr>
+                <w:rFonts w:ascii="Arial" w:hAnsi="Arial" w:cs="Arial"/>
                 <w:i/>
-                <w:color w:val="4472C4" w:themeColor="accent5"/>
-              </w:rPr>
-              <w:t>EE/CEG/CS</w:t>
-            </w:r>
-          </w:p>
-        </w:tc>
-        <w:tc>
-          <w:tcPr>
-            <w:tcW w:w="6485" w:type="dxa"/>
-          </w:tcPr>
-          <w:p>
-            <w:pPr>
-              <w:rPr>
-                <w:rFonts w:ascii="Arial" w:hAnsi="Arial" w:cs="Arial"/>
-                <w:i/>
-              </w:rPr>
-            </w:pPr>
-            <w:r>
-              <w:rPr>
-                <w:rFonts w:ascii="Arial" w:hAnsi="Arial" w:cs="Arial"/>
-                <w:i/>
-                <w:color w:val="4472C4" w:themeColor="accent5"/>
-              </w:rPr>
-              <w:t>First name last name</w:t>
-            </w:r>
+              </w:rPr>
+            </w:pPr>
+            <w:r>
+              <w:rPr>
+                <w:rFonts w:ascii="Arial" w:hAnsi="Arial" w:cs="Arial"/>
+              </w:rPr>
+              <w:t xml:space="preserve">Mohammad </w:t>
+            </w:r>
+            <w:proofErr w:type="spellStart"/>
+            <w:r>
+              <w:rPr>
+                <w:rFonts w:ascii="Arial" w:hAnsi="Arial" w:cs="Arial"/>
+              </w:rPr>
+              <w:t>Aljagthmi</w:t>
+            </w:r>
+            <w:proofErr w:type="spellEnd"/>
           </w:p>
         </w:tc>
       </w:tr>
@@ -188,10 +182,8 @@
             <w:r>
               <w:rPr>
                 <w:rFonts w:ascii="Arial" w:hAnsi="Arial" w:cs="Arial"/>
-                <w:i/>
-                <w:color w:val="4472C4" w:themeColor="accent5"/>
-              </w:rPr>
-              <w:t>EE/CEG/CS</w:t>
+              </w:rPr>
+              <w:t>EE</w:t>
             </w:r>
           </w:p>
         </w:tc>
@@ -208,10 +200,8 @@
             <w:r>
               <w:rPr>
                 <w:rFonts w:ascii="Arial" w:hAnsi="Arial" w:cs="Arial"/>
-                <w:i/>
-                <w:color w:val="4472C4" w:themeColor="accent5"/>
-              </w:rPr>
-              <w:t>First name last name</w:t>
+              </w:rPr>
+              <w:t>Ryan Ly</w:t>
             </w:r>
           </w:p>
         </w:tc>
@@ -230,10 +220,8 @@
             <w:r>
               <w:rPr>
                 <w:rFonts w:ascii="Arial" w:hAnsi="Arial" w:cs="Arial"/>
-                <w:i/>
-                <w:color w:val="4472C4" w:themeColor="accent5"/>
-              </w:rPr>
-              <w:t>EE/CEG/CS</w:t>
+              </w:rPr>
+              <w:t>CEG</w:t>
             </w:r>
           </w:p>
         </w:tc>
@@ -250,11 +238,17 @@
             <w:r>
               <w:rPr>
                 <w:rFonts w:ascii="Arial" w:hAnsi="Arial" w:cs="Arial"/>
-                <w:i/>
-                <w:color w:val="4472C4" w:themeColor="accent5"/>
-              </w:rPr>
-              <w:t>First name last name</w:t>
-            </w:r>
+              </w:rPr>
+              <w:t xml:space="preserve">Jake </w:t>
+            </w:r>
+            <w:proofErr w:type="spellStart"/>
+            <w:r>
+              <w:rPr>
+                <w:rFonts w:ascii="Arial" w:hAnsi="Arial" w:cs="Arial"/>
+              </w:rPr>
+              <w:t>Manser</w:t>
+            </w:r>
+            <w:proofErr w:type="spellEnd"/>
           </w:p>
         </w:tc>
       </w:tr>
@@ -272,10 +266,8 @@
             <w:r>
               <w:rPr>
                 <w:rFonts w:ascii="Arial" w:hAnsi="Arial" w:cs="Arial"/>
-                <w:i/>
-                <w:color w:val="4472C4" w:themeColor="accent5"/>
-              </w:rPr>
-              <w:t>EE/CEG/CS</w:t>
+              </w:rPr>
+              <w:t>CS</w:t>
             </w:r>
           </w:p>
         </w:tc>
@@ -292,10 +284,8 @@
             <w:r>
               <w:rPr>
                 <w:rFonts w:ascii="Arial" w:hAnsi="Arial" w:cs="Arial"/>
-                <w:i/>
-                <w:color w:val="4472C4" w:themeColor="accent5"/>
-              </w:rPr>
-              <w:t>First name last name</w:t>
+              </w:rPr>
+              <w:t>Donald Taylor</w:t>
             </w:r>
           </w:p>
         </w:tc>
@@ -399,17 +389,24 @@
       <w:pPr>
         <w:rPr>
           <w:rFonts w:ascii="Arial" w:hAnsi="Arial" w:cs="Arial"/>
+          <w:color w:val="4472C4" w:themeColor="accent5"/>
+        </w:rPr>
+      </w:pPr>
+      <w:r>
+        <w:rPr>
+          <w:rFonts w:ascii="Arial" w:hAnsi="Arial" w:cs="Arial"/>
           <w:i/>
           <w:color w:val="4472C4" w:themeColor="accent5"/>
         </w:rPr>
-      </w:pPr>
+        <w:t>Blue text (like this) should be removed from your submission.</w:t>
+      </w:r>
       <w:r>
         <w:rPr>
           <w:rFonts w:ascii="Arial" w:hAnsi="Arial" w:cs="Arial"/>
           <w:i/>
           <w:color w:val="4472C4" w:themeColor="accent5"/>
         </w:rPr>
-        <w:t>Blue text (like this) should be removed from your submission.</w:t>
+        <w:t xml:space="preserve"> </w:t>
       </w:r>
       <w:r>
         <w:rPr>
@@ -417,6 +414,56 @@
           <w:i/>
           <w:color w:val="4472C4" w:themeColor="accent5"/>
         </w:rPr>
+        <w:t>List the technical requirements for your project.</w:t>
+      </w:r>
+      <w:r>
+        <w:rPr>
+          <w:rFonts w:ascii="Arial" w:hAnsi="Arial" w:cs="Arial"/>
+          <w:i/>
+          <w:color w:val="4472C4" w:themeColor="accent5"/>
+        </w:rPr>
+        <w:t xml:space="preserve"> Precede the requirements list with the list of your design objectives.</w:t>
+      </w:r>
+      <w:r>
+        <w:rPr>
+          <w:rFonts w:ascii="Arial" w:hAnsi="Arial" w:cs="Arial"/>
+          <w:i/>
+          <w:color w:val="4472C4" w:themeColor="accent5"/>
+        </w:rPr>
+        <w:t xml:space="preserve">  A complete list of requirements should ensure that all of your design objectives will be satisfied in a manner consistent with your design assumptions.  Each requirement should be properly worded per the requirements lecture.  We recommend that </w:t>
+      </w:r>
+      <w:proofErr w:type="spellStart"/>
+      <w:r>
+        <w:rPr>
+          <w:rFonts w:ascii="Arial" w:hAnsi="Arial" w:cs="Arial"/>
+          <w:i/>
+          <w:color w:val="4472C4" w:themeColor="accent5"/>
+        </w:rPr>
+        <w:t>you</w:t>
+      </w:r>
+      <w:proofErr w:type="spellEnd"/>
+      <w:r>
+        <w:rPr>
+          <w:rFonts w:ascii="Arial" w:hAnsi="Arial" w:cs="Arial"/>
+          <w:i/>
+          <w:color w:val="4472C4" w:themeColor="accent5"/>
+        </w:rPr>
+        <w:t xml:space="preserve"> number your requirements such that there is room to add to the list in sequence.  For instance, number your initial list of requirements by 10s to allow room for 9 new requirements to potentially be added later, as you realize that more requirements are needed.  Each requirement should be linked to one or more objectives to show coverage of your design objectives.</w:t>
+      </w:r>
+      <w:r>
+        <w:rPr>
+          <w:rFonts w:ascii="Arial" w:hAnsi="Arial" w:cs="Arial"/>
+          <w:i/>
+          <w:color w:val="4472C4" w:themeColor="accent5"/>
+        </w:rPr>
+        <w:t xml:space="preserve">  After your list of requirements, you should define any terms introduced in the requirement statements.</w:t>
+      </w:r>
+      <w:r>
+        <w:rPr>
+          <w:rFonts w:ascii="Arial" w:hAnsi="Arial" w:cs="Arial"/>
+          <w:i/>
+          <w:color w:val="4472C4" w:themeColor="accent5"/>
+        </w:rPr>
         <w:t xml:space="preserve"> </w:t>
       </w:r>
       <w:r>
@@ -425,127 +472,161 @@
           <w:i/>
           <w:color w:val="4472C4" w:themeColor="accent5"/>
         </w:rPr>
-        <w:t>List the technical requirements for your project.</w:t>
-      </w:r>
-      <w:r>
-        <w:rPr>
-          <w:rFonts w:ascii="Arial" w:hAnsi="Arial" w:cs="Arial"/>
-          <w:i/>
-          <w:color w:val="4472C4" w:themeColor="accent5"/>
-        </w:rPr>
-        <w:t xml:space="preserve"> Precede the requirements list with the list of your design objectives.</w:t>
-      </w:r>
-      <w:r>
-        <w:rPr>
-          <w:rFonts w:ascii="Arial" w:hAnsi="Arial" w:cs="Arial"/>
-          <w:i/>
-          <w:color w:val="4472C4" w:themeColor="accent5"/>
-        </w:rPr>
-        <w:t xml:space="preserve">  A complete list of requirements should ensure that all of your design objectives will be satisfied in a manner consistent with your design assumptions.  Each requirement should be properly worded per the requirements lecture.  We recommend that </w:t>
-      </w:r>
-      <w:proofErr w:type="spellStart"/>
-      <w:r>
-        <w:rPr>
-          <w:rFonts w:ascii="Arial" w:hAnsi="Arial" w:cs="Arial"/>
-          <w:i/>
-          <w:color w:val="4472C4" w:themeColor="accent5"/>
-        </w:rPr>
-        <w:t>you</w:t>
-      </w:r>
-      <w:proofErr w:type="spellEnd"/>
-      <w:r>
-        <w:rPr>
-          <w:rFonts w:ascii="Arial" w:hAnsi="Arial" w:cs="Arial"/>
-          <w:i/>
-          <w:color w:val="4472C4" w:themeColor="accent5"/>
-        </w:rPr>
-        <w:t xml:space="preserve"> number your requirements such that there is room to add to the list in sequence.  For instance, number your initial list of requirements by 10s to allow room for 9 new requirements to potentially be added later, as you realize that more requirements are needed.  Each requirement should be linked to one or more objectives to show coverage of your desi</w:t>
-      </w:r>
-      <w:bookmarkStart w:id="0" w:name="_GoBack"/>
-      <w:bookmarkEnd w:id="0"/>
-      <w:r>
-        <w:rPr>
-          <w:rFonts w:ascii="Arial" w:hAnsi="Arial" w:cs="Arial"/>
-          <w:i/>
-          <w:color w:val="4472C4" w:themeColor="accent5"/>
-        </w:rPr>
-        <w:t>gn objectives.</w:t>
-      </w:r>
-      <w:r>
-        <w:rPr>
-          <w:rFonts w:ascii="Arial" w:hAnsi="Arial" w:cs="Arial"/>
-          <w:i/>
-          <w:color w:val="4472C4" w:themeColor="accent5"/>
-        </w:rPr>
-        <w:t xml:space="preserve">  After your list of requirements, you should define any terms introduced in the requirement statements.</w:t>
-      </w:r>
-      <w:r>
-        <w:rPr>
-          <w:rFonts w:ascii="Arial" w:hAnsi="Arial" w:cs="Arial"/>
-          <w:i/>
-          <w:color w:val="4472C4" w:themeColor="accent5"/>
-        </w:rPr>
         <w:t xml:space="preserve"> </w:t>
       </w:r>
       <w:r>
         <w:rPr>
           <w:rFonts w:ascii="Arial" w:hAnsi="Arial" w:cs="Arial"/>
-          <w:i/>
-          <w:color w:val="4472C4" w:themeColor="accent5"/>
-        </w:rPr>
-        <w:t xml:space="preserve"> For example…</w:t>
+          <w:color w:val="4472C4" w:themeColor="accent5"/>
+        </w:rPr>
+        <w:t xml:space="preserve">For </w:t>
+      </w:r>
+      <w:proofErr w:type="gramStart"/>
+      <w:r>
+        <w:rPr>
+          <w:rFonts w:ascii="Arial" w:hAnsi="Arial" w:cs="Arial"/>
+          <w:color w:val="4472C4" w:themeColor="accent5"/>
+        </w:rPr>
+        <w:t>example</w:t>
+      </w:r>
+      <w:proofErr w:type="gramEnd"/>
+      <w:r>
+        <w:rPr>
+          <w:rFonts w:ascii="Arial" w:hAnsi="Arial" w:cs="Arial"/>
+          <w:color w:val="4472C4" w:themeColor="accent5"/>
+        </w:rPr>
+        <w:t>…</w:t>
       </w:r>
     </w:p>
     <w:p>
       <w:pPr>
         <w:rPr>
           <w:rFonts w:ascii="Arial" w:hAnsi="Arial" w:cs="Arial"/>
-          <w:i/>
-          <w:color w:val="4472C4" w:themeColor="accent5"/>
         </w:rPr>
       </w:pPr>
       <w:r>
         <w:rPr>
           <w:rFonts w:ascii="Arial" w:hAnsi="Arial" w:cs="Arial"/>
-          <w:i/>
-          <w:color w:val="4472C4" w:themeColor="accent5"/>
-        </w:rPr>
-        <w:t>Objective 1: statement….</w:t>
+          <w:b/>
+        </w:rPr>
+        <w:t>Objective 1</w:t>
+      </w:r>
+      <w:r>
+        <w:rPr>
+          <w:rFonts w:ascii="Arial" w:hAnsi="Arial" w:cs="Arial"/>
+        </w:rPr>
+        <w:t>: Tracker syncs location with application.</w:t>
       </w:r>
     </w:p>
     <w:p>
       <w:pPr>
         <w:rPr>
           <w:rFonts w:ascii="Arial" w:hAnsi="Arial" w:cs="Arial"/>
-          <w:i/>
           <w:color w:val="4472C4" w:themeColor="accent5"/>
         </w:rPr>
       </w:pPr>
       <w:r>
         <w:rPr>
           <w:rFonts w:ascii="Arial" w:hAnsi="Arial" w:cs="Arial"/>
-          <w:i/>
-          <w:color w:val="4472C4" w:themeColor="accent5"/>
-        </w:rPr>
-        <w:t>Objective 2: statement….</w:t>
+          <w:b/>
+        </w:rPr>
+        <w:t>Objective 2</w:t>
+      </w:r>
+      <w:r>
+        <w:rPr>
+          <w:rFonts w:ascii="Arial" w:hAnsi="Arial" w:cs="Arial"/>
+        </w:rPr>
+        <w:t>: Tracker can be reattached to a new object.</w:t>
       </w:r>
     </w:p>
     <w:p>
       <w:pPr>
         <w:rPr>
           <w:rFonts w:ascii="Arial" w:hAnsi="Arial" w:cs="Arial"/>
-          <w:i/>
           <w:color w:val="4472C4" w:themeColor="accent5"/>
         </w:rPr>
       </w:pPr>
       <w:r>
         <w:rPr>
           <w:rFonts w:ascii="Arial" w:hAnsi="Arial" w:cs="Arial"/>
-          <w:i/>
-          <w:color w:val="4472C4" w:themeColor="accent5"/>
-        </w:rPr>
-        <w:t>⁞</w:t>
-      </w:r>
+          <w:b/>
+        </w:rPr>
+        <w:t>Objective 3</w:t>
+      </w:r>
+      <w:r>
+        <w:rPr>
+          <w:rFonts w:ascii="Arial" w:hAnsi="Arial" w:cs="Arial"/>
+        </w:rPr>
+        <w:t>: Tracker has configurable alerts from an application.</w:t>
+      </w:r>
+    </w:p>
+    <w:p>
+      <w:pPr>
+        <w:rPr>
+          <w:rFonts w:ascii="Arial" w:hAnsi="Arial" w:cs="Arial"/>
+        </w:rPr>
+      </w:pPr>
+      <w:r>
+        <w:rPr>
+          <w:rFonts w:ascii="Arial" w:hAnsi="Arial" w:cs="Arial"/>
+          <w:b/>
+        </w:rPr>
+        <w:t>Objective 4</w:t>
+      </w:r>
+      <w:r>
+        <w:rPr>
+          <w:rFonts w:ascii="Arial" w:hAnsi="Arial" w:cs="Arial"/>
+        </w:rPr>
+        <w:t>: Tracker has LED light to display alerts.</w:t>
+      </w:r>
+    </w:p>
+    <w:p>
+      <w:pPr>
+        <w:rPr>
+          <w:rFonts w:ascii="Arial" w:hAnsi="Arial" w:cs="Arial"/>
+        </w:rPr>
+      </w:pPr>
+      <w:r>
+        <w:rPr>
+          <w:rFonts w:ascii="Arial" w:hAnsi="Arial" w:cs="Arial"/>
+          <w:b/>
+        </w:rPr>
+        <w:t>Objective 5</w:t>
+      </w:r>
+      <w:r>
+        <w:rPr>
+          <w:rFonts w:ascii="Arial" w:hAnsi="Arial" w:cs="Arial"/>
+        </w:rPr>
+        <w:t>: Tracker has replaceable power source.</w:t>
+      </w:r>
+    </w:p>
+    <w:p>
+      <w:pPr>
+        <w:rPr>
+          <w:rFonts w:ascii="Arial" w:hAnsi="Arial" w:cs="Arial"/>
+        </w:rPr>
+      </w:pPr>
+      <w:r>
+        <w:rPr>
+          <w:rFonts w:ascii="Arial" w:hAnsi="Arial" w:cs="Arial"/>
+          <w:b/>
+        </w:rPr>
+        <w:t>Objective 6</w:t>
+      </w:r>
+      <w:r>
+        <w:rPr>
+          <w:rFonts w:ascii="Arial" w:hAnsi="Arial" w:cs="Arial"/>
+        </w:rPr>
+        <w:t>: Tracker is resistant.</w:t>
+      </w:r>
+    </w:p>
+    <w:p>
+      <w:pPr>
+        <w:rPr>
+          <w:rFonts w:ascii="Arial" w:hAnsi="Arial" w:cs="Arial"/>
+          <w:color w:val="4472C4" w:themeColor="accent5"/>
+        </w:rPr>
+      </w:pPr>
     </w:p>
     <w:tbl>
       <w:tblPr>
@@ -568,16 +649,12 @@
               <w:jc w:val="center"/>
               <w:rPr>
                 <w:rFonts w:ascii="Arial" w:hAnsi="Arial" w:cs="Arial"/>
-                <w:i/>
-                <w:color w:val="4472C4" w:themeColor="accent5"/>
               </w:rPr>
             </w:pPr>
             <w:proofErr w:type="spellStart"/>
             <w:r>
               <w:rPr>
                 <w:rFonts w:ascii="Arial" w:hAnsi="Arial" w:cs="Arial"/>
-                <w:i/>
-                <w:color w:val="4472C4" w:themeColor="accent5"/>
               </w:rPr>
               <w:t>Req</w:t>
             </w:r>
@@ -585,8 +662,6 @@
             <w:r>
               <w:rPr>
                 <w:rFonts w:ascii="Arial" w:hAnsi="Arial" w:cs="Arial"/>
-                <w:i/>
-                <w:color w:val="4472C4" w:themeColor="accent5"/>
               </w:rPr>
               <w:t xml:space="preserve"> No.</w:t>
             </w:r>
@@ -601,16 +676,12 @@
               <w:jc w:val="center"/>
               <w:rPr>
                 <w:rFonts w:ascii="Arial" w:hAnsi="Arial" w:cs="Arial"/>
-                <w:i/>
-                <w:color w:val="4472C4" w:themeColor="accent5"/>
               </w:rPr>
             </w:pPr>
             <w:proofErr w:type="spellStart"/>
             <w:r>
               <w:rPr>
                 <w:rFonts w:ascii="Arial" w:hAnsi="Arial" w:cs="Arial"/>
-                <w:i/>
-                <w:color w:val="4472C4" w:themeColor="accent5"/>
               </w:rPr>
               <w:t>Obj</w:t>
             </w:r>
@@ -618,8 +689,6 @@
             <w:r>
               <w:rPr>
                 <w:rFonts w:ascii="Arial" w:hAnsi="Arial" w:cs="Arial"/>
-                <w:i/>
-                <w:color w:val="4472C4" w:themeColor="accent5"/>
               </w:rPr>
               <w:t xml:space="preserve"> No.</w:t>
             </w:r>
@@ -633,15 +702,11 @@
             <w:pPr>
               <w:rPr>
                 <w:rFonts w:ascii="Arial" w:hAnsi="Arial" w:cs="Arial"/>
-                <w:i/>
-                <w:color w:val="4472C4" w:themeColor="accent5"/>
-              </w:rPr>
-            </w:pPr>
-            <w:r>
-              <w:rPr>
-                <w:rFonts w:ascii="Arial" w:hAnsi="Arial" w:cs="Arial"/>
-                <w:i/>
-                <w:color w:val="4472C4" w:themeColor="accent5"/>
+              </w:rPr>
+            </w:pPr>
+            <w:r>
+              <w:rPr>
+                <w:rFonts w:ascii="Arial" w:hAnsi="Arial" w:cs="Arial"/>
               </w:rPr>
               <w:t>Requirement</w:t>
             </w:r>
@@ -658,17 +723,13 @@
               <w:jc w:val="center"/>
               <w:rPr>
                 <w:rFonts w:ascii="Arial" w:hAnsi="Arial" w:cs="Arial"/>
-                <w:i/>
-                <w:color w:val="4472C4" w:themeColor="accent5"/>
-              </w:rPr>
-            </w:pPr>
-            <w:r>
-              <w:rPr>
-                <w:rFonts w:ascii="Arial" w:hAnsi="Arial" w:cs="Arial"/>
-                <w:i/>
-                <w:color w:val="4472C4" w:themeColor="accent5"/>
-              </w:rPr>
-              <w:t>10</w:t>
+              </w:rPr>
+            </w:pPr>
+            <w:r>
+              <w:rPr>
+                <w:rFonts w:ascii="Arial" w:hAnsi="Arial" w:cs="Arial"/>
+              </w:rPr>
+              <w:t>1</w:t>
             </w:r>
           </w:p>
         </w:tc>
@@ -681,17 +742,13 @@
               <w:jc w:val="center"/>
               <w:rPr>
                 <w:rFonts w:ascii="Arial" w:hAnsi="Arial" w:cs="Arial"/>
-                <w:i/>
-                <w:color w:val="4472C4" w:themeColor="accent5"/>
-              </w:rPr>
-            </w:pPr>
-            <w:r>
-              <w:rPr>
-                <w:rFonts w:ascii="Arial" w:hAnsi="Arial" w:cs="Arial"/>
-                <w:i/>
-                <w:color w:val="4472C4" w:themeColor="accent5"/>
-              </w:rPr>
-              <w:t>1,2</w:t>
+              </w:rPr>
+            </w:pPr>
+            <w:r>
+              <w:rPr>
+                <w:rFonts w:ascii="Arial" w:hAnsi="Arial" w:cs="Arial"/>
+              </w:rPr>
+              <w:t>1</w:t>
             </w:r>
           </w:p>
         </w:tc>
@@ -703,17 +760,13 @@
             <w:pPr>
               <w:rPr>
                 <w:rFonts w:ascii="Arial" w:hAnsi="Arial" w:cs="Arial"/>
-                <w:i/>
-                <w:color w:val="4472C4" w:themeColor="accent5"/>
-              </w:rPr>
-            </w:pPr>
-            <w:r>
-              <w:rPr>
-                <w:rFonts w:ascii="Arial" w:hAnsi="Arial" w:cs="Arial"/>
-                <w:i/>
-                <w:color w:val="4472C4" w:themeColor="accent5"/>
-              </w:rPr>
-              <w:t>The toilet shall utilize no more than 1.6 gallons of water per flush.</w:t>
+              </w:rPr>
+            </w:pPr>
+            <w:r>
+              <w:rPr>
+                <w:rFonts w:ascii="Arial" w:hAnsi="Arial" w:cs="Arial"/>
+              </w:rPr>
+              <w:t>Device shall comply with IEEE 802.11 communication standard</w:t>
             </w:r>
           </w:p>
         </w:tc>
@@ -728,17 +781,13 @@
               <w:jc w:val="center"/>
               <w:rPr>
                 <w:rFonts w:ascii="Arial" w:hAnsi="Arial" w:cs="Arial"/>
-                <w:i/>
-                <w:color w:val="4472C4" w:themeColor="accent5"/>
-              </w:rPr>
-            </w:pPr>
-            <w:r>
-              <w:rPr>
-                <w:rFonts w:ascii="Arial" w:hAnsi="Arial" w:cs="Arial"/>
-                <w:i/>
-                <w:color w:val="4472C4" w:themeColor="accent5"/>
-              </w:rPr>
-              <w:t>20</w:t>
+              </w:rPr>
+            </w:pPr>
+            <w:r>
+              <w:rPr>
+                <w:rFonts w:ascii="Arial" w:hAnsi="Arial" w:cs="Arial"/>
+              </w:rPr>
+              <w:t>2</w:t>
             </w:r>
           </w:p>
         </w:tc>
@@ -751,15 +800,11 @@
               <w:jc w:val="center"/>
               <w:rPr>
                 <w:rFonts w:ascii="Arial" w:hAnsi="Arial" w:cs="Arial"/>
-                <w:i/>
-                <w:color w:val="4472C4" w:themeColor="accent5"/>
-              </w:rPr>
-            </w:pPr>
-            <w:r>
-              <w:rPr>
-                <w:rFonts w:ascii="Arial" w:hAnsi="Arial" w:cs="Arial"/>
-                <w:i/>
-                <w:color w:val="4472C4" w:themeColor="accent5"/>
+              </w:rPr>
+            </w:pPr>
+            <w:r>
+              <w:rPr>
+                <w:rFonts w:ascii="Arial" w:hAnsi="Arial" w:cs="Arial"/>
               </w:rPr>
               <w:t>1</w:t>
             </w:r>
@@ -773,17 +818,13 @@
             <w:pPr>
               <w:rPr>
                 <w:rFonts w:ascii="Arial" w:hAnsi="Arial" w:cs="Arial"/>
-                <w:i/>
-                <w:color w:val="4472C4" w:themeColor="accent5"/>
-              </w:rPr>
-            </w:pPr>
-            <w:r>
-              <w:rPr>
-                <w:rFonts w:ascii="Arial" w:hAnsi="Arial" w:cs="Arial"/>
-                <w:i/>
-                <w:color w:val="4472C4" w:themeColor="accent5"/>
-              </w:rPr>
-              <w:t>The toilet shall clear the bowl of at least 5 ping pong balls per flush.</w:t>
+              </w:rPr>
+            </w:pPr>
+            <w:r>
+              <w:rPr>
+                <w:rFonts w:ascii="Arial" w:hAnsi="Arial" w:cs="Arial"/>
+              </w:rPr>
+              <w:t>Device shall calculate location using Wi-Fi connection</w:t>
             </w:r>
           </w:p>
         </w:tc>
@@ -798,17 +839,13 @@
               <w:jc w:val="center"/>
               <w:rPr>
                 <w:rFonts w:ascii="Arial" w:hAnsi="Arial" w:cs="Arial"/>
-                <w:i/>
-                <w:color w:val="4472C4" w:themeColor="accent5"/>
-              </w:rPr>
-            </w:pPr>
-            <w:r>
-              <w:rPr>
-                <w:rFonts w:ascii="Arial" w:hAnsi="Arial" w:cs="Arial"/>
-                <w:i/>
-                <w:color w:val="4472C4" w:themeColor="accent5"/>
-              </w:rPr>
-              <w:t>⁞</w:t>
+              </w:rPr>
+            </w:pPr>
+            <w:r>
+              <w:rPr>
+                <w:rFonts w:ascii="Arial" w:hAnsi="Arial" w:cs="Arial"/>
+              </w:rPr>
+              <w:t>3</w:t>
             </w:r>
           </w:p>
         </w:tc>
@@ -821,17 +858,13 @@
               <w:jc w:val="center"/>
               <w:rPr>
                 <w:rFonts w:ascii="Arial" w:hAnsi="Arial" w:cs="Arial"/>
-                <w:i/>
-                <w:color w:val="4472C4" w:themeColor="accent5"/>
-              </w:rPr>
-            </w:pPr>
-            <w:r>
-              <w:rPr>
-                <w:rFonts w:ascii="Arial" w:hAnsi="Arial" w:cs="Arial"/>
-                <w:i/>
-                <w:color w:val="4472C4" w:themeColor="accent5"/>
-              </w:rPr>
-              <w:t>⁞</w:t>
+              </w:rPr>
+            </w:pPr>
+            <w:r>
+              <w:rPr>
+                <w:rFonts w:ascii="Arial" w:hAnsi="Arial" w:cs="Arial"/>
+              </w:rPr>
+              <w:t>1</w:t>
             </w:r>
           </w:p>
         </w:tc>
@@ -841,21 +874,288 @@
           </w:tcPr>
           <w:p>
             <w:pPr>
+              <w:rPr>
+                <w:rFonts w:ascii="Arial" w:hAnsi="Arial" w:cs="Arial"/>
+              </w:rPr>
+            </w:pPr>
+            <w:r>
+              <w:rPr>
+                <w:rFonts w:ascii="Arial" w:hAnsi="Arial" w:cs="Arial"/>
+              </w:rPr>
+              <w:t>Device shall communicate with a mobile application</w:t>
+            </w:r>
+          </w:p>
+        </w:tc>
+      </w:tr>
+      <w:tr>
+        <w:tc>
+          <w:tcPr>
+            <w:tcW w:w="1075" w:type="dxa"/>
+          </w:tcPr>
+          <w:p>
+            <w:pPr>
               <w:jc w:val="center"/>
               <w:rPr>
                 <w:rFonts w:ascii="Arial" w:hAnsi="Arial" w:cs="Arial"/>
-                <w:i/>
-                <w:color w:val="4472C4" w:themeColor="accent5"/>
-              </w:rPr>
-            </w:pPr>
-            <w:r>
-              <w:rPr>
-                <w:rFonts w:ascii="Arial" w:hAnsi="Arial" w:cs="Arial"/>
-                <w:i/>
-                <w:color w:val="4472C4" w:themeColor="accent5"/>
-              </w:rPr>
-              <w:t>⁞</w:t>
-            </w:r>
+              </w:rPr>
+            </w:pPr>
+            <w:r>
+              <w:rPr>
+                <w:rFonts w:ascii="Arial" w:hAnsi="Arial" w:cs="Arial"/>
+              </w:rPr>
+              <w:t>4</w:t>
+            </w:r>
+          </w:p>
+        </w:tc>
+        <w:tc>
+          <w:tcPr>
+            <w:tcW w:w="990" w:type="dxa"/>
+          </w:tcPr>
+          <w:p>
+            <w:pPr>
+              <w:jc w:val="center"/>
+              <w:rPr>
+                <w:rFonts w:ascii="Arial" w:hAnsi="Arial" w:cs="Arial"/>
+              </w:rPr>
+            </w:pPr>
+            <w:r>
+              <w:rPr>
+                <w:rFonts w:ascii="Arial" w:hAnsi="Arial" w:cs="Arial"/>
+              </w:rPr>
+              <w:t>2</w:t>
+            </w:r>
+          </w:p>
+        </w:tc>
+        <w:tc>
+          <w:tcPr>
+            <w:tcW w:w="8005" w:type="dxa"/>
+          </w:tcPr>
+          <w:p>
+            <w:pPr>
+              <w:rPr>
+                <w:rFonts w:ascii="Arial" w:hAnsi="Arial" w:cs="Arial"/>
+              </w:rPr>
+            </w:pPr>
+            <w:r>
+              <w:rPr>
+                <w:rFonts w:ascii="Arial" w:hAnsi="Arial" w:cs="Arial"/>
+              </w:rPr>
+              <w:t>Device shall attach to various surfaces</w:t>
+            </w:r>
+          </w:p>
+        </w:tc>
+      </w:tr>
+      <w:tr>
+        <w:tc>
+          <w:tcPr>
+            <w:tcW w:w="1075" w:type="dxa"/>
+          </w:tcPr>
+          <w:p>
+            <w:pPr>
+              <w:jc w:val="center"/>
+              <w:rPr>
+                <w:rFonts w:ascii="Arial" w:hAnsi="Arial" w:cs="Arial"/>
+              </w:rPr>
+            </w:pPr>
+            <w:r>
+              <w:rPr>
+                <w:rFonts w:ascii="Arial" w:hAnsi="Arial" w:cs="Arial"/>
+              </w:rPr>
+              <w:t>5</w:t>
+            </w:r>
+          </w:p>
+        </w:tc>
+        <w:tc>
+          <w:tcPr>
+            <w:tcW w:w="990" w:type="dxa"/>
+          </w:tcPr>
+          <w:p>
+            <w:pPr>
+              <w:jc w:val="center"/>
+              <w:rPr>
+                <w:rFonts w:ascii="Arial" w:hAnsi="Arial" w:cs="Arial"/>
+              </w:rPr>
+            </w:pPr>
+            <w:r>
+              <w:rPr>
+                <w:rFonts w:ascii="Arial" w:hAnsi="Arial" w:cs="Arial"/>
+              </w:rPr>
+              <w:t>2</w:t>
+            </w:r>
+          </w:p>
+        </w:tc>
+        <w:tc>
+          <w:tcPr>
+            <w:tcW w:w="8005" w:type="dxa"/>
+          </w:tcPr>
+          <w:p>
+            <w:pPr>
+              <w:rPr>
+                <w:rFonts w:ascii="Arial" w:hAnsi="Arial" w:cs="Arial"/>
+              </w:rPr>
+            </w:pPr>
+            <w:r>
+              <w:rPr>
+                <w:rFonts w:ascii="Arial" w:hAnsi="Arial" w:cs="Arial"/>
+              </w:rPr>
+              <w:t>Device shall removeable from various surfaces</w:t>
+            </w:r>
+          </w:p>
+        </w:tc>
+      </w:tr>
+      <w:tr>
+        <w:tc>
+          <w:tcPr>
+            <w:tcW w:w="1075" w:type="dxa"/>
+          </w:tcPr>
+          <w:p>
+            <w:pPr>
+              <w:jc w:val="center"/>
+              <w:rPr>
+                <w:rFonts w:ascii="Arial" w:hAnsi="Arial" w:cs="Arial"/>
+              </w:rPr>
+            </w:pPr>
+            <w:r>
+              <w:rPr>
+                <w:rFonts w:ascii="Arial" w:hAnsi="Arial" w:cs="Arial"/>
+              </w:rPr>
+              <w:t>6</w:t>
+            </w:r>
+          </w:p>
+        </w:tc>
+        <w:tc>
+          <w:tcPr>
+            <w:tcW w:w="990" w:type="dxa"/>
+          </w:tcPr>
+          <w:p>
+            <w:pPr>
+              <w:jc w:val="center"/>
+              <w:rPr>
+                <w:rFonts w:ascii="Arial" w:hAnsi="Arial" w:cs="Arial"/>
+              </w:rPr>
+            </w:pPr>
+            <w:r>
+              <w:rPr>
+                <w:rFonts w:ascii="Arial" w:hAnsi="Arial" w:cs="Arial"/>
+              </w:rPr>
+              <w:t>2</w:t>
+            </w:r>
+          </w:p>
+        </w:tc>
+        <w:tc>
+          <w:tcPr>
+            <w:tcW w:w="8005" w:type="dxa"/>
+          </w:tcPr>
+          <w:p>
+            <w:pPr>
+              <w:rPr>
+                <w:rFonts w:ascii="Arial" w:hAnsi="Arial" w:cs="Arial"/>
+              </w:rPr>
+            </w:pPr>
+            <w:r>
+              <w:rPr>
+                <w:rFonts w:ascii="Arial" w:hAnsi="Arial" w:cs="Arial"/>
+              </w:rPr>
+              <w:t>Device shall be re-attachable to various surfaces</w:t>
+            </w:r>
+          </w:p>
+        </w:tc>
+      </w:tr>
+      <w:tr>
+        <w:tc>
+          <w:tcPr>
+            <w:tcW w:w="1075" w:type="dxa"/>
+          </w:tcPr>
+          <w:p>
+            <w:pPr>
+              <w:jc w:val="center"/>
+              <w:rPr>
+                <w:rFonts w:ascii="Arial" w:hAnsi="Arial" w:cs="Arial"/>
+              </w:rPr>
+            </w:pPr>
+            <w:r>
+              <w:rPr>
+                <w:rFonts w:ascii="Arial" w:hAnsi="Arial" w:cs="Arial"/>
+              </w:rPr>
+              <w:t>7</w:t>
+            </w:r>
+          </w:p>
+        </w:tc>
+        <w:tc>
+          <w:tcPr>
+            <w:tcW w:w="990" w:type="dxa"/>
+          </w:tcPr>
+          <w:p>
+            <w:pPr>
+              <w:jc w:val="center"/>
+              <w:rPr>
+                <w:rFonts w:ascii="Arial" w:hAnsi="Arial" w:cs="Arial"/>
+              </w:rPr>
+            </w:pPr>
+            <w:r>
+              <w:rPr>
+                <w:rFonts w:ascii="Arial" w:hAnsi="Arial" w:cs="Arial"/>
+              </w:rPr>
+              <w:t>3</w:t>
+            </w:r>
+          </w:p>
+        </w:tc>
+        <w:tc>
+          <w:tcPr>
+            <w:tcW w:w="8005" w:type="dxa"/>
+          </w:tcPr>
+          <w:p>
+            <w:pPr>
+              <w:rPr>
+                <w:rFonts w:ascii="Arial" w:hAnsi="Arial" w:cs="Arial"/>
+              </w:rPr>
+            </w:pPr>
+            <w:r>
+              <w:rPr>
+                <w:rFonts w:ascii="Arial" w:hAnsi="Arial" w:cs="Arial"/>
+              </w:rPr>
+              <w:t>Device shall receive user configuration for LED operation</w:t>
+            </w:r>
+          </w:p>
+        </w:tc>
+      </w:tr>
+      <w:tr>
+        <w:tc>
+          <w:tcPr>
+            <w:tcW w:w="1075" w:type="dxa"/>
+          </w:tcPr>
+          <w:p>
+            <w:pPr>
+              <w:jc w:val="center"/>
+              <w:rPr>
+                <w:rFonts w:ascii="Arial" w:hAnsi="Arial" w:cs="Arial"/>
+              </w:rPr>
+            </w:pPr>
+          </w:p>
+        </w:tc>
+        <w:tc>
+          <w:tcPr>
+            <w:tcW w:w="990" w:type="dxa"/>
+          </w:tcPr>
+          <w:p>
+            <w:pPr>
+              <w:jc w:val="center"/>
+              <w:rPr>
+                <w:rFonts w:ascii="Arial" w:hAnsi="Arial" w:cs="Arial"/>
+              </w:rPr>
+            </w:pPr>
+          </w:p>
+        </w:tc>
+        <w:tc>
+          <w:tcPr>
+            <w:tcW w:w="8005" w:type="dxa"/>
+          </w:tcPr>
+          <w:p>
+            <w:pPr>
+              <w:rPr>
+                <w:rFonts w:ascii="Arial" w:hAnsi="Arial" w:cs="Arial"/>
+              </w:rPr>
+            </w:pPr>
           </w:p>
         </w:tc>
       </w:tr>
@@ -915,7 +1215,6 @@
         <w:rPr>
           <w:rFonts w:ascii="Arial" w:hAnsi="Arial" w:cs="Arial"/>
           <w:i/>
-          <w:color w:val="4472C4" w:themeColor="accent5"/>
         </w:rPr>
       </w:pPr>
       <w:r>
@@ -926,389 +1225,8 @@
         </w:rPr>
         <w:t>Bowl- The waste containing receptacle of the toilet.</w:t>
       </w:r>
-    </w:p>
-    <w:p>
-      <w:pPr>
-        <w:rPr>
-          <w:rFonts w:ascii="Arial" w:hAnsi="Arial" w:cs="Arial"/>
-          <w:i/>
-          <w:color w:val="4472C4" w:themeColor="accent5"/>
-        </w:rPr>
-      </w:pPr>
-      <w:r>
-        <w:rPr>
-          <w:rFonts w:ascii="Arial" w:hAnsi="Arial" w:cs="Arial"/>
-          <w:i/>
-          <w:color w:val="4472C4" w:themeColor="accent5"/>
-        </w:rPr>
-        <w:t>⁞</w:t>
-      </w:r>
-    </w:p>
-    <w:p>
-      <w:pPr>
-        <w:rPr>
-          <w:rFonts w:ascii="Arial" w:hAnsi="Arial" w:cs="Arial"/>
-          <w:i/>
-          <w:color w:val="4472C4" w:themeColor="accent5"/>
-        </w:rPr>
-      </w:pPr>
-      <w:r>
-        <w:rPr>
-          <w:rFonts w:ascii="Arial" w:hAnsi="Arial" w:cs="Arial"/>
-        </w:rPr>
-        <w:t>Objective 1:</w:t>
-      </w:r>
-      <w:r>
-        <w:rPr>
-          <w:rFonts w:ascii="Arial" w:hAnsi="Arial" w:cs="Arial"/>
-        </w:rPr>
-        <w:t xml:space="preserve"> </w:t>
-      </w:r>
-      <w:r>
-        <w:rPr>
-          <w:rFonts w:ascii="Arial" w:hAnsi="Arial" w:cs="Arial"/>
-          <w:i/>
-          <w:color w:val="4472C4" w:themeColor="accent5"/>
-        </w:rPr>
-        <w:t>Objective statement…</w:t>
-      </w:r>
-    </w:p>
-    <w:p>
-      <w:pPr>
-        <w:rPr>
-          <w:rFonts w:ascii="Arial" w:hAnsi="Arial" w:cs="Arial"/>
-        </w:rPr>
-      </w:pPr>
-      <w:r>
-        <w:rPr>
-          <w:rFonts w:ascii="Arial" w:hAnsi="Arial" w:cs="Arial"/>
-        </w:rPr>
-        <w:t xml:space="preserve">Objective </w:t>
-      </w:r>
-      <w:r>
-        <w:rPr>
-          <w:rFonts w:ascii="Arial" w:hAnsi="Arial" w:cs="Arial"/>
-        </w:rPr>
-        <w:t>2</w:t>
-      </w:r>
-      <w:r>
-        <w:rPr>
-          <w:rFonts w:ascii="Arial" w:hAnsi="Arial" w:cs="Arial"/>
-        </w:rPr>
-        <w:t>:</w:t>
-      </w:r>
-      <w:r>
-        <w:rPr>
-          <w:rFonts w:ascii="Arial" w:hAnsi="Arial" w:cs="Arial"/>
-        </w:rPr>
-        <w:t xml:space="preserve"> </w:t>
-      </w:r>
-      <w:r>
-        <w:rPr>
-          <w:rFonts w:ascii="Arial" w:hAnsi="Arial" w:cs="Arial"/>
-          <w:i/>
-          <w:color w:val="4472C4" w:themeColor="accent5"/>
-        </w:rPr>
-        <w:t>Objective statement…</w:t>
-      </w:r>
-    </w:p>
-    <w:p>
-      <w:pPr>
-        <w:rPr>
-          <w:rFonts w:ascii="Arial" w:hAnsi="Arial" w:cs="Arial"/>
-        </w:rPr>
-      </w:pPr>
-      <w:r>
-        <w:rPr>
-          <w:rFonts w:ascii="Arial" w:hAnsi="Arial" w:cs="Arial"/>
-        </w:rPr>
-        <w:t xml:space="preserve">Objective </w:t>
-      </w:r>
-      <w:r>
-        <w:rPr>
-          <w:rFonts w:ascii="Arial" w:hAnsi="Arial" w:cs="Arial"/>
-        </w:rPr>
-        <w:t>3</w:t>
-      </w:r>
-      <w:r>
-        <w:rPr>
-          <w:rFonts w:ascii="Arial" w:hAnsi="Arial" w:cs="Arial"/>
-        </w:rPr>
-        <w:t>:</w:t>
-      </w:r>
-      <w:r>
-        <w:rPr>
-          <w:rFonts w:ascii="Arial" w:hAnsi="Arial" w:cs="Arial"/>
-        </w:rPr>
-        <w:t xml:space="preserve"> </w:t>
-      </w:r>
-      <w:r>
-        <w:rPr>
-          <w:rFonts w:ascii="Arial" w:hAnsi="Arial" w:cs="Arial"/>
-          <w:i/>
-          <w:color w:val="4472C4" w:themeColor="accent5"/>
-        </w:rPr>
-        <w:t>Objective statement…</w:t>
-      </w:r>
-    </w:p>
-    <w:p>
-      <w:pPr>
-        <w:rPr>
-          <w:rFonts w:ascii="Arial" w:hAnsi="Arial" w:cs="Arial"/>
-        </w:rPr>
-      </w:pPr>
-      <w:r>
-        <w:rPr>
-          <w:rFonts w:ascii="Arial" w:hAnsi="Arial" w:cs="Arial"/>
-          <w:i/>
-          <w:color w:val="4472C4" w:themeColor="accent5"/>
-        </w:rPr>
-        <w:t>⁞</w:t>
-      </w:r>
-    </w:p>
-    <w:tbl>
-      <w:tblPr>
-        <w:tblStyle w:val="TableGrid"/>
-        <w:tblW w:w="0" w:type="auto"/>
-        <w:tblLook w:val="04A0" w:firstRow="1" w:lastRow="0" w:firstColumn="1" w:lastColumn="0" w:noHBand="0" w:noVBand="1"/>
-      </w:tblPr>
-      <w:tblGrid>
-        <w:gridCol w:w="1075"/>
-        <w:gridCol w:w="990"/>
-        <w:gridCol w:w="8005"/>
-      </w:tblGrid>
-      <w:tr>
-        <w:tc>
-          <w:tcPr>
-            <w:tcW w:w="1075" w:type="dxa"/>
-          </w:tcPr>
-          <w:p>
-            <w:pPr>
-              <w:jc w:val="center"/>
-              <w:rPr>
-                <w:rFonts w:ascii="Arial" w:hAnsi="Arial" w:cs="Arial"/>
-              </w:rPr>
-            </w:pPr>
-            <w:proofErr w:type="spellStart"/>
-            <w:r>
-              <w:rPr>
-                <w:rFonts w:ascii="Arial" w:hAnsi="Arial" w:cs="Arial"/>
-              </w:rPr>
-              <w:t>Req</w:t>
-            </w:r>
-            <w:proofErr w:type="spellEnd"/>
-            <w:r>
-              <w:rPr>
-                <w:rFonts w:ascii="Arial" w:hAnsi="Arial" w:cs="Arial"/>
-              </w:rPr>
-              <w:t xml:space="preserve"> No.</w:t>
-            </w:r>
-          </w:p>
-        </w:tc>
-        <w:tc>
-          <w:tcPr>
-            <w:tcW w:w="990" w:type="dxa"/>
-          </w:tcPr>
-          <w:p>
-            <w:pPr>
-              <w:jc w:val="center"/>
-              <w:rPr>
-                <w:rFonts w:ascii="Arial" w:hAnsi="Arial" w:cs="Arial"/>
-              </w:rPr>
-            </w:pPr>
-            <w:proofErr w:type="spellStart"/>
-            <w:r>
-              <w:rPr>
-                <w:rFonts w:ascii="Arial" w:hAnsi="Arial" w:cs="Arial"/>
-              </w:rPr>
-              <w:t>Obj</w:t>
-            </w:r>
-            <w:proofErr w:type="spellEnd"/>
-            <w:r>
-              <w:rPr>
-                <w:rFonts w:ascii="Arial" w:hAnsi="Arial" w:cs="Arial"/>
-              </w:rPr>
-              <w:t xml:space="preserve"> No.</w:t>
-            </w:r>
-          </w:p>
-        </w:tc>
-        <w:tc>
-          <w:tcPr>
-            <w:tcW w:w="8005" w:type="dxa"/>
-          </w:tcPr>
-          <w:p>
-            <w:pPr>
-              <w:rPr>
-                <w:rFonts w:ascii="Arial" w:hAnsi="Arial" w:cs="Arial"/>
-              </w:rPr>
-            </w:pPr>
-            <w:r>
-              <w:rPr>
-                <w:rFonts w:ascii="Arial" w:hAnsi="Arial" w:cs="Arial"/>
-              </w:rPr>
-              <w:t>Requirement</w:t>
-            </w:r>
-          </w:p>
-        </w:tc>
-      </w:tr>
-      <w:tr>
-        <w:tc>
-          <w:tcPr>
-            <w:tcW w:w="1075" w:type="dxa"/>
-          </w:tcPr>
-          <w:p>
-            <w:pPr>
-              <w:jc w:val="center"/>
-              <w:rPr>
-                <w:rFonts w:ascii="Arial" w:hAnsi="Arial" w:cs="Arial"/>
-              </w:rPr>
-            </w:pPr>
-          </w:p>
-        </w:tc>
-        <w:tc>
-          <w:tcPr>
-            <w:tcW w:w="990" w:type="dxa"/>
-          </w:tcPr>
-          <w:p>
-            <w:pPr>
-              <w:jc w:val="center"/>
-              <w:rPr>
-                <w:rFonts w:ascii="Arial" w:hAnsi="Arial" w:cs="Arial"/>
-              </w:rPr>
-            </w:pPr>
-          </w:p>
-        </w:tc>
-        <w:tc>
-          <w:tcPr>
-            <w:tcW w:w="8005" w:type="dxa"/>
-          </w:tcPr>
-          <w:p>
-            <w:pPr>
-              <w:rPr>
-                <w:rFonts w:ascii="Arial" w:hAnsi="Arial" w:cs="Arial"/>
-              </w:rPr>
-            </w:pPr>
-          </w:p>
-        </w:tc>
-      </w:tr>
-      <w:tr>
-        <w:tc>
-          <w:tcPr>
-            <w:tcW w:w="1075" w:type="dxa"/>
-          </w:tcPr>
-          <w:p>
-            <w:pPr>
-              <w:jc w:val="center"/>
-              <w:rPr>
-                <w:rFonts w:ascii="Arial" w:hAnsi="Arial" w:cs="Arial"/>
-              </w:rPr>
-            </w:pPr>
-          </w:p>
-        </w:tc>
-        <w:tc>
-          <w:tcPr>
-            <w:tcW w:w="990" w:type="dxa"/>
-          </w:tcPr>
-          <w:p>
-            <w:pPr>
-              <w:jc w:val="center"/>
-              <w:rPr>
-                <w:rFonts w:ascii="Arial" w:hAnsi="Arial" w:cs="Arial"/>
-              </w:rPr>
-            </w:pPr>
-          </w:p>
-        </w:tc>
-        <w:tc>
-          <w:tcPr>
-            <w:tcW w:w="8005" w:type="dxa"/>
-          </w:tcPr>
-          <w:p>
-            <w:pPr>
-              <w:rPr>
-                <w:rFonts w:ascii="Arial" w:hAnsi="Arial" w:cs="Arial"/>
-              </w:rPr>
-            </w:pPr>
-          </w:p>
-        </w:tc>
-      </w:tr>
-      <w:tr>
-        <w:tc>
-          <w:tcPr>
-            <w:tcW w:w="1075" w:type="dxa"/>
-          </w:tcPr>
-          <w:p>
-            <w:pPr>
-              <w:jc w:val="center"/>
-              <w:rPr>
-                <w:rFonts w:ascii="Arial" w:hAnsi="Arial" w:cs="Arial"/>
-              </w:rPr>
-            </w:pPr>
-          </w:p>
-        </w:tc>
-        <w:tc>
-          <w:tcPr>
-            <w:tcW w:w="990" w:type="dxa"/>
-          </w:tcPr>
-          <w:p>
-            <w:pPr>
-              <w:jc w:val="center"/>
-              <w:rPr>
-                <w:rFonts w:ascii="Arial" w:hAnsi="Arial" w:cs="Arial"/>
-              </w:rPr>
-            </w:pPr>
-          </w:p>
-        </w:tc>
-        <w:tc>
-          <w:tcPr>
-            <w:tcW w:w="8005" w:type="dxa"/>
-          </w:tcPr>
-          <w:p>
-            <w:pPr>
-              <w:jc w:val="center"/>
-              <w:rPr>
-                <w:rFonts w:ascii="Arial" w:hAnsi="Arial" w:cs="Arial"/>
-              </w:rPr>
-            </w:pPr>
-          </w:p>
-        </w:tc>
-      </w:tr>
-    </w:tbl>
-    <w:p>
-      <w:pPr>
-        <w:rPr>
-          <w:rFonts w:ascii="Arial" w:hAnsi="Arial" w:cs="Arial"/>
-          <w:color w:val="4472C4" w:themeColor="accent5"/>
-        </w:rPr>
-      </w:pPr>
-    </w:p>
-    <w:p>
-      <w:pPr>
-        <w:rPr>
-          <w:rFonts w:ascii="Arial" w:hAnsi="Arial" w:cs="Arial"/>
-        </w:rPr>
-      </w:pPr>
-      <w:r>
-        <w:rPr>
-          <w:rFonts w:ascii="Arial" w:hAnsi="Arial" w:cs="Arial"/>
-        </w:rPr>
-        <w:t>Definitions:</w:t>
-      </w:r>
-    </w:p>
-    <w:p>
-      <w:pPr>
-        <w:rPr>
-          <w:rFonts w:ascii="Arial" w:hAnsi="Arial" w:cs="Arial"/>
-          <w:color w:val="4472C4" w:themeColor="accent5"/>
-        </w:rPr>
-      </w:pPr>
-      <w:r>
-        <w:rPr>
-          <w:rFonts w:ascii="Arial" w:hAnsi="Arial" w:cs="Arial"/>
-          <w:i/>
-          <w:color w:val="4472C4" w:themeColor="accent5"/>
-        </w:rPr>
-        <w:t>⁞</w:t>
-      </w:r>
+      <w:bookmarkStart w:id="0" w:name="_GoBack"/>
+      <w:bookmarkEnd w:id="0"/>
     </w:p>
     <w:sectPr>
       <w:pgSz w:w="12240" w:h="15840"/>
@@ -1321,7 +1239,7 @@
 </file>
 
 <file path=word/styles.xml><?xml version="1.0" encoding="utf-8"?>
-<w:styles xmlns:mc="http://schemas.openxmlformats.org/markup-compatibility/2006" xmlns:r="http://schemas.openxmlformats.org/officeDocument/2006/relationships" xmlns:w="http://schemas.openxmlformats.org/wordprocessingml/2006/main" xmlns:w14="http://schemas.microsoft.com/office/word/2010/wordml" xmlns:w15="http://schemas.microsoft.com/office/word/2012/wordml" mc:Ignorable="w14 w15">
+<w:styles xmlns:mc="http://schemas.openxmlformats.org/markup-compatibility/2006" xmlns:r="http://schemas.openxmlformats.org/officeDocument/2006/relationships" xmlns:w="http://schemas.openxmlformats.org/wordprocessingml/2006/main" xmlns:w14="http://schemas.microsoft.com/office/word/2010/wordml" xmlns:w15="http://schemas.microsoft.com/office/word/2012/wordml" xmlns:w16cid="http://schemas.microsoft.com/office/word/2016/wordml/cid" xmlns:w16se="http://schemas.microsoft.com/office/word/2015/wordml/symex" mc:Ignorable="w14 w15 w16se w16cid">
   <w:docDefaults>
     <w:rPrDefault>
       <w:rPr>
@@ -1337,7 +1255,7 @@
       </w:pPr>
     </w:pPrDefault>
   </w:docDefaults>
-  <w:latentStyles w:defLockedState="0" w:defUIPriority="99" w:defSemiHidden="0" w:defUnhideWhenUsed="0" w:defQFormat="0" w:count="371">
+  <w:latentStyles w:defLockedState="0" w:defUIPriority="99" w:defSemiHidden="0" w:defUnhideWhenUsed="0" w:defQFormat="0" w:count="375">
     <w:lsdException w:name="Normal" w:uiPriority="0" w:qFormat="1"/>
     <w:lsdException w:name="heading 1" w:uiPriority="9" w:qFormat="1"/>
     <w:lsdException w:name="heading 2" w:semiHidden="1" w:uiPriority="9" w:unhideWhenUsed="1" w:qFormat="1"/>
@@ -1443,7 +1361,6 @@
     <w:lsdException w:name="HTML Sample" w:semiHidden="1" w:unhideWhenUsed="1"/>
     <w:lsdException w:name="HTML Typewriter" w:semiHidden="1" w:unhideWhenUsed="1"/>
     <w:lsdException w:name="HTML Variable" w:semiHidden="1" w:unhideWhenUsed="1"/>
-    <w:lsdException w:name="Normal Table" w:semiHidden="1" w:unhideWhenUsed="1"/>
     <w:lsdException w:name="annotation subject" w:semiHidden="1" w:unhideWhenUsed="1"/>
     <w:lsdException w:name="No List" w:semiHidden="1" w:unhideWhenUsed="1"/>
     <w:lsdException w:name="Outline List 1" w:semiHidden="1" w:unhideWhenUsed="1"/>
@@ -1487,10 +1404,8 @@
     <w:lsdException w:name="Table Elegant" w:semiHidden="1" w:unhideWhenUsed="1"/>
     <w:lsdException w:name="Table Professional" w:semiHidden="1" w:unhideWhenUsed="1"/>
     <w:lsdException w:name="Table Subtle 1" w:semiHidden="1" w:unhideWhenUsed="1"/>
-    <w:lsdException w:name="Table Subtle 2" w:semiHidden="1" w:unhideWhenUsed="1"/>
     <w:lsdException w:name="Table Web 1" w:semiHidden="1" w:unhideWhenUsed="1"/>
     <w:lsdException w:name="Table Web 2" w:semiHidden="1" w:unhideWhenUsed="1"/>
-    <w:lsdException w:name="Table Web 3" w:semiHidden="1" w:unhideWhenUsed="1"/>
     <w:lsdException w:name="Balloon Text" w:semiHidden="1" w:unhideWhenUsed="1"/>
     <w:lsdException w:name="Table Grid" w:uiPriority="39"/>
     <w:lsdException w:name="Table Theme" w:semiHidden="1" w:unhideWhenUsed="1"/>
@@ -1709,6 +1624,10 @@
     <w:lsdException w:name="List Table 5 Dark Accent 6" w:uiPriority="50"/>
     <w:lsdException w:name="List Table 6 Colorful Accent 6" w:uiPriority="51"/>
     <w:lsdException w:name="List Table 7 Colorful Accent 6" w:uiPriority="52"/>
+    <w:lsdException w:name="Mention" w:semiHidden="1" w:unhideWhenUsed="1"/>
+    <w:lsdException w:name="Smart Hyperlink" w:semiHidden="1" w:unhideWhenUsed="1"/>
+    <w:lsdException w:name="Hashtag" w:semiHidden="1" w:unhideWhenUsed="1"/>
+    <w:lsdException w:name="Unresolved Mention" w:semiHidden="1" w:unhideWhenUsed="1"/>
   </w:latentStyles>
   <w:style w:type="paragraph" w:default="1" w:styleId="Normal">
     <w:name w:val="Normal"/>

</xml_diff>

<commit_message>
Incorporated Buck Feedback 3.3
</commit_message>
<xml_diff>
--- a/Documentation/worksheet-3.3.docx
+++ b/Documentation/worksheet-3.3.docx
@@ -155,16 +155,8 @@
               <w:rPr>
                 <w:rFonts w:ascii="Arial" w:hAnsi="Arial" w:cs="Arial"/>
               </w:rPr>
-              <w:t xml:space="preserve">Mohammad </w:t>
-            </w:r>
-            <w:proofErr w:type="spellStart"/>
-            <w:r>
-              <w:rPr>
-                <w:rFonts w:ascii="Arial" w:hAnsi="Arial" w:cs="Arial"/>
-              </w:rPr>
-              <w:t>Aljagthmi</w:t>
-            </w:r>
-            <w:proofErr w:type="spellEnd"/>
+              <w:t>Mohammad Aljagthmi</w:t>
+            </w:r>
           </w:p>
         </w:tc>
       </w:tr>
@@ -239,16 +231,8 @@
               <w:rPr>
                 <w:rFonts w:ascii="Arial" w:hAnsi="Arial" w:cs="Arial"/>
               </w:rPr>
-              <w:t xml:space="preserve">Jake </w:t>
-            </w:r>
-            <w:proofErr w:type="spellStart"/>
-            <w:r>
-              <w:rPr>
-                <w:rFonts w:ascii="Arial" w:hAnsi="Arial" w:cs="Arial"/>
-              </w:rPr>
-              <w:t>Manser</w:t>
-            </w:r>
-            <w:proofErr w:type="spellEnd"/>
+              <w:t>Jake Manser</w:t>
+            </w:r>
           </w:p>
         </w:tc>
       </w:tr>
@@ -506,8 +490,6 @@
         </w:rPr>
         <w:t>: Tracker is resistant.</w:t>
       </w:r>
-      <w:bookmarkStart w:id="0" w:name="_GoBack"/>
-      <w:bookmarkEnd w:id="0"/>
     </w:p>
     <w:p>
       <w:pPr>
@@ -540,19 +522,11 @@
                 <w:rFonts w:ascii="Arial" w:hAnsi="Arial" w:cs="Arial"/>
               </w:rPr>
             </w:pPr>
-            <w:proofErr w:type="spellStart"/>
-            <w:r>
-              <w:rPr>
-                <w:rFonts w:ascii="Arial" w:hAnsi="Arial" w:cs="Arial"/>
-              </w:rPr>
-              <w:t>Req</w:t>
-            </w:r>
-            <w:proofErr w:type="spellEnd"/>
-            <w:r>
-              <w:rPr>
-                <w:rFonts w:ascii="Arial" w:hAnsi="Arial" w:cs="Arial"/>
-              </w:rPr>
-              <w:t xml:space="preserve"> No.</w:t>
+            <w:r>
+              <w:rPr>
+                <w:rFonts w:ascii="Arial" w:hAnsi="Arial" w:cs="Arial"/>
+              </w:rPr>
+              <w:t>Req No.</w:t>
             </w:r>
           </w:p>
         </w:tc>
@@ -567,19 +541,11 @@
                 <w:rFonts w:ascii="Arial" w:hAnsi="Arial" w:cs="Arial"/>
               </w:rPr>
             </w:pPr>
-            <w:proofErr w:type="spellStart"/>
-            <w:r>
-              <w:rPr>
-                <w:rFonts w:ascii="Arial" w:hAnsi="Arial" w:cs="Arial"/>
-              </w:rPr>
-              <w:t>Obj</w:t>
-            </w:r>
-            <w:proofErr w:type="spellEnd"/>
-            <w:r>
-              <w:rPr>
-                <w:rFonts w:ascii="Arial" w:hAnsi="Arial" w:cs="Arial"/>
-              </w:rPr>
-              <w:t xml:space="preserve"> No.</w:t>
+            <w:r>
+              <w:rPr>
+                <w:rFonts w:ascii="Arial" w:hAnsi="Arial" w:cs="Arial"/>
+              </w:rPr>
+              <w:t>Obj No.</w:t>
             </w:r>
           </w:p>
         </w:tc>
@@ -877,25 +843,7 @@
               <w:rPr>
                 <w:rFonts w:ascii="Arial" w:hAnsi="Arial" w:cs="Arial"/>
               </w:rPr>
-              <w:t xml:space="preserve">Device shall attach to </w:t>
-            </w:r>
-            <w:r>
-              <w:rPr>
-                <w:rFonts w:ascii="Arial" w:hAnsi="Arial" w:cs="Arial"/>
-              </w:rPr>
-              <w:t>&lt;</w:t>
-            </w:r>
-            <w:r>
-              <w:rPr>
-                <w:rFonts w:ascii="Arial" w:hAnsi="Arial" w:cs="Arial"/>
-              </w:rPr>
-              <w:t>various surfaces</w:t>
-            </w:r>
-            <w:r>
-              <w:rPr>
-                <w:rFonts w:ascii="Arial" w:hAnsi="Arial" w:cs="Arial"/>
-              </w:rPr>
-              <w:t>&gt;</w:t>
+              <w:t>Device shall attach to surfaces that meet SPI standards A-3, B-1, B-2, B-3, C-1, C-2, C-3 for molded plastic</w:t>
             </w:r>
           </w:p>
         </w:tc>
@@ -983,19 +931,7 @@
               <w:rPr>
                 <w:rFonts w:ascii="Arial" w:hAnsi="Arial" w:cs="Arial"/>
               </w:rPr>
-              <w:t>&lt;</w:t>
-            </w:r>
-            <w:r>
-              <w:rPr>
-                <w:rFonts w:ascii="Arial" w:hAnsi="Arial" w:cs="Arial"/>
-              </w:rPr>
-              <w:t>various surfaces</w:t>
-            </w:r>
-            <w:r>
-              <w:rPr>
-                <w:rFonts w:ascii="Arial" w:hAnsi="Arial" w:cs="Arial"/>
-              </w:rPr>
-              <w:t>&gt;</w:t>
+              <w:t>surfaces that meet SPI standards A-3, B-1, B-2, B-3, C-1, C-2, C-3 for molded plastic</w:t>
             </w:r>
           </w:p>
         </w:tc>
@@ -1071,19 +1007,7 @@
               <w:rPr>
                 <w:rFonts w:ascii="Arial" w:hAnsi="Arial" w:cs="Arial"/>
               </w:rPr>
-              <w:t>&lt;</w:t>
-            </w:r>
-            <w:r>
-              <w:rPr>
-                <w:rFonts w:ascii="Arial" w:hAnsi="Arial" w:cs="Arial"/>
-              </w:rPr>
-              <w:t>various surfaces</w:t>
-            </w:r>
-            <w:r>
-              <w:rPr>
-                <w:rFonts w:ascii="Arial" w:hAnsi="Arial" w:cs="Arial"/>
-              </w:rPr>
-              <w:t>&gt;</w:t>
+              <w:t>surfaces that meet SPI standards A-3, B-1, B-2, B-3, C-1, C-2, C-3 for molded plastic</w:t>
             </w:r>
           </w:p>
         </w:tc>
@@ -1159,8 +1083,10 @@
               <w:rPr>
                 <w:rFonts w:ascii="Arial" w:hAnsi="Arial" w:cs="Arial"/>
               </w:rPr>
-              <w:t xml:space="preserve"> that conforms to standard &lt;&gt;</w:t>
-            </w:r>
+              <w:t xml:space="preserve"> that conforms to ANSI C82.16-2015 standard</w:t>
+            </w:r>
+            <w:bookmarkStart w:id="0" w:name="_GoBack"/>
+            <w:bookmarkEnd w:id="0"/>
           </w:p>
         </w:tc>
       </w:tr>
@@ -2164,6 +2090,7 @@
               <w:rPr>
                 <w:rFonts w:ascii="Arial" w:hAnsi="Arial" w:cs="Arial"/>
               </w:rPr>
+              <w:lastRenderedPageBreak/>
               <w:t>22</w:t>
             </w:r>
             <w:r>
@@ -2207,21 +2134,7 @@
               <w:rPr>
                 <w:rFonts w:ascii="Arial" w:hAnsi="Arial" w:cs="Arial"/>
               </w:rPr>
-              <w:t xml:space="preserve">Device shall function if exposed to 8 </w:t>
-            </w:r>
-            <w:proofErr w:type="spellStart"/>
-            <w:r>
-              <w:rPr>
-                <w:rFonts w:ascii="Arial" w:hAnsi="Arial" w:cs="Arial"/>
-              </w:rPr>
-              <w:t>fl</w:t>
-            </w:r>
-            <w:proofErr w:type="spellEnd"/>
-            <w:r>
-              <w:rPr>
-                <w:rFonts w:ascii="Arial" w:hAnsi="Arial" w:cs="Arial"/>
-              </w:rPr>
-              <w:t xml:space="preserve"> oz of water</w:t>
+              <w:t>Device shall function if exposed to 8 fl oz of water</w:t>
             </w:r>
           </w:p>
         </w:tc>

</xml_diff>

<commit_message>
Further Changes in response to feedback
</commit_message>
<xml_diff>
--- a/Documentation/worksheet-3.3.docx
+++ b/Documentation/worksheet-3.3.docx
@@ -703,7 +703,19 @@
               <w:rPr>
                 <w:rFonts w:ascii="Arial" w:hAnsi="Arial" w:cs="Arial"/>
               </w:rPr>
-              <w:t>Device shall calculate location using Wi-Fi connection</w:t>
+              <w:t xml:space="preserve">Device shall </w:t>
+            </w:r>
+            <w:r>
+              <w:rPr>
+                <w:rFonts w:ascii="Arial" w:hAnsi="Arial" w:cs="Arial"/>
+              </w:rPr>
+              <w:t>use an open source positioning system</w:t>
+            </w:r>
+            <w:r>
+              <w:rPr>
+                <w:rFonts w:ascii="Arial" w:hAnsi="Arial" w:cs="Arial"/>
+              </w:rPr>
+              <w:t xml:space="preserve"> over Wi-Fi</w:t>
             </w:r>
           </w:p>
         </w:tc>
@@ -843,7 +855,19 @@
               <w:rPr>
                 <w:rFonts w:ascii="Arial" w:hAnsi="Arial" w:cs="Arial"/>
               </w:rPr>
-              <w:t>Device shall attach to surfaces that meet SPI standards A-3, B-1, B-2, B-3, C-1, C-2, C-3 for molded plastic</w:t>
+              <w:t xml:space="preserve">Device shall </w:t>
+            </w:r>
+            <w:r>
+              <w:rPr>
+                <w:rFonts w:ascii="Arial" w:hAnsi="Arial" w:cs="Arial"/>
+              </w:rPr>
+              <w:t>adhere</w:t>
+            </w:r>
+            <w:r>
+              <w:rPr>
+                <w:rFonts w:ascii="Arial" w:hAnsi="Arial" w:cs="Arial"/>
+              </w:rPr>
+              <w:t xml:space="preserve"> to surfaces that meet SPI standards A-3, B-1, B-2, B-3, C-1, C-2, C-3 for molded plastic</w:t>
             </w:r>
           </w:p>
         </w:tc>
@@ -1001,7 +1025,19 @@
               <w:rPr>
                 <w:rFonts w:ascii="Arial" w:hAnsi="Arial" w:cs="Arial"/>
               </w:rPr>
-              <w:t xml:space="preserve">Device shall be re-attachable to </w:t>
+              <w:t>Device shall re-</w:t>
+            </w:r>
+            <w:r>
+              <w:rPr>
+                <w:rFonts w:ascii="Arial" w:hAnsi="Arial" w:cs="Arial"/>
+              </w:rPr>
+              <w:t>adhere</w:t>
+            </w:r>
+            <w:r>
+              <w:rPr>
+                <w:rFonts w:ascii="Arial" w:hAnsi="Arial" w:cs="Arial"/>
+              </w:rPr>
+              <w:t xml:space="preserve"> to </w:t>
             </w:r>
             <w:r>
               <w:rPr>
@@ -1085,6 +1121,502 @@
               </w:rPr>
               <w:t xml:space="preserve"> that conforms to ANSI C82.16-2015 standard</w:t>
             </w:r>
+          </w:p>
+        </w:tc>
+      </w:tr>
+      <w:tr>
+        <w:tc>
+          <w:tcPr>
+            <w:tcW w:w="1075" w:type="dxa"/>
+          </w:tcPr>
+          <w:p>
+            <w:pPr>
+              <w:jc w:val="center"/>
+              <w:rPr>
+                <w:rFonts w:ascii="Arial" w:hAnsi="Arial" w:cs="Arial"/>
+              </w:rPr>
+            </w:pPr>
+            <w:r>
+              <w:rPr>
+                <w:rFonts w:ascii="Arial" w:hAnsi="Arial" w:cs="Arial"/>
+              </w:rPr>
+              <w:t>8.0</w:t>
+            </w:r>
+          </w:p>
+        </w:tc>
+        <w:tc>
+          <w:tcPr>
+            <w:tcW w:w="990" w:type="dxa"/>
+          </w:tcPr>
+          <w:p>
+            <w:pPr>
+              <w:jc w:val="center"/>
+              <w:rPr>
+                <w:rFonts w:ascii="Arial" w:hAnsi="Arial" w:cs="Arial"/>
+              </w:rPr>
+            </w:pPr>
+            <w:r>
+              <w:rPr>
+                <w:rFonts w:ascii="Arial" w:hAnsi="Arial" w:cs="Arial"/>
+              </w:rPr>
+              <w:t>1</w:t>
+            </w:r>
+          </w:p>
+        </w:tc>
+        <w:tc>
+          <w:tcPr>
+            <w:tcW w:w="8005" w:type="dxa"/>
+          </w:tcPr>
+          <w:p>
+            <w:pPr>
+              <w:rPr>
+                <w:rFonts w:ascii="Arial" w:hAnsi="Arial" w:cs="Arial"/>
+              </w:rPr>
+            </w:pPr>
+            <w:r>
+              <w:rPr>
+                <w:rFonts w:ascii="Arial" w:hAnsi="Arial" w:cs="Arial"/>
+              </w:rPr>
+              <w:t>Device shall include a mobile application</w:t>
+            </w:r>
+          </w:p>
+        </w:tc>
+      </w:tr>
+      <w:tr>
+        <w:tc>
+          <w:tcPr>
+            <w:tcW w:w="1075" w:type="dxa"/>
+          </w:tcPr>
+          <w:p>
+            <w:pPr>
+              <w:jc w:val="center"/>
+              <w:rPr>
+                <w:rFonts w:ascii="Arial" w:hAnsi="Arial" w:cs="Arial"/>
+              </w:rPr>
+            </w:pPr>
+            <w:r>
+              <w:rPr>
+                <w:rFonts w:ascii="Arial" w:hAnsi="Arial" w:cs="Arial"/>
+              </w:rPr>
+              <w:t>9.0</w:t>
+            </w:r>
+          </w:p>
+        </w:tc>
+        <w:tc>
+          <w:tcPr>
+            <w:tcW w:w="990" w:type="dxa"/>
+          </w:tcPr>
+          <w:p>
+            <w:pPr>
+              <w:jc w:val="center"/>
+              <w:rPr>
+                <w:rFonts w:ascii="Arial" w:hAnsi="Arial" w:cs="Arial"/>
+              </w:rPr>
+            </w:pPr>
+            <w:r>
+              <w:rPr>
+                <w:rFonts w:ascii="Arial" w:hAnsi="Arial" w:cs="Arial"/>
+              </w:rPr>
+              <w:t>3</w:t>
+            </w:r>
+          </w:p>
+        </w:tc>
+        <w:tc>
+          <w:tcPr>
+            <w:tcW w:w="8005" w:type="dxa"/>
+          </w:tcPr>
+          <w:p>
+            <w:pPr>
+              <w:rPr>
+                <w:rFonts w:ascii="Arial" w:hAnsi="Arial" w:cs="Arial"/>
+              </w:rPr>
+            </w:pPr>
+            <w:r>
+              <w:rPr>
+                <w:rFonts w:ascii="Arial" w:hAnsi="Arial" w:cs="Arial"/>
+              </w:rPr>
+              <w:t>Mobile application shall be usable on at least mobile device running Android 4.4 or newer</w:t>
+            </w:r>
+          </w:p>
+        </w:tc>
+      </w:tr>
+      <w:tr>
+        <w:tc>
+          <w:tcPr>
+            <w:tcW w:w="1075" w:type="dxa"/>
+          </w:tcPr>
+          <w:p>
+            <w:pPr>
+              <w:jc w:val="center"/>
+              <w:rPr>
+                <w:rFonts w:ascii="Arial" w:hAnsi="Arial" w:cs="Arial"/>
+              </w:rPr>
+            </w:pPr>
+            <w:r>
+              <w:rPr>
+                <w:rFonts w:ascii="Arial" w:hAnsi="Arial" w:cs="Arial"/>
+              </w:rPr>
+              <w:t>10</w:t>
+            </w:r>
+            <w:r>
+              <w:rPr>
+                <w:rFonts w:ascii="Arial" w:hAnsi="Arial" w:cs="Arial"/>
+              </w:rPr>
+              <w:t>.</w:t>
+            </w:r>
+            <w:r>
+              <w:rPr>
+                <w:rFonts w:ascii="Arial" w:hAnsi="Arial" w:cs="Arial"/>
+              </w:rPr>
+              <w:t>0</w:t>
+            </w:r>
+          </w:p>
+        </w:tc>
+        <w:tc>
+          <w:tcPr>
+            <w:tcW w:w="990" w:type="dxa"/>
+          </w:tcPr>
+          <w:p>
+            <w:pPr>
+              <w:jc w:val="center"/>
+              <w:rPr>
+                <w:rFonts w:ascii="Arial" w:hAnsi="Arial" w:cs="Arial"/>
+              </w:rPr>
+            </w:pPr>
+            <w:r>
+              <w:rPr>
+                <w:rFonts w:ascii="Arial" w:hAnsi="Arial" w:cs="Arial"/>
+              </w:rPr>
+              <w:t>3</w:t>
+            </w:r>
+          </w:p>
+        </w:tc>
+        <w:tc>
+          <w:tcPr>
+            <w:tcW w:w="8005" w:type="dxa"/>
+          </w:tcPr>
+          <w:p>
+            <w:pPr>
+              <w:rPr>
+                <w:rFonts w:ascii="Arial" w:hAnsi="Arial" w:cs="Arial"/>
+              </w:rPr>
+            </w:pPr>
+            <w:r>
+              <w:rPr>
+                <w:rFonts w:ascii="Arial" w:hAnsi="Arial" w:cs="Arial"/>
+              </w:rPr>
+              <w:t xml:space="preserve">Mobile application shall </w:t>
+            </w:r>
+            <w:r>
+              <w:rPr>
+                <w:rFonts w:ascii="Arial" w:hAnsi="Arial" w:cs="Arial"/>
+              </w:rPr>
+              <w:t>email the user provided email address when battery voltage drops below 80% of factory listed voltage</w:t>
+            </w:r>
+          </w:p>
+        </w:tc>
+      </w:tr>
+      <w:tr>
+        <w:tc>
+          <w:tcPr>
+            <w:tcW w:w="1075" w:type="dxa"/>
+          </w:tcPr>
+          <w:p>
+            <w:pPr>
+              <w:jc w:val="center"/>
+              <w:rPr>
+                <w:rFonts w:ascii="Arial" w:hAnsi="Arial" w:cs="Arial"/>
+              </w:rPr>
+            </w:pPr>
+            <w:r>
+              <w:rPr>
+                <w:rFonts w:ascii="Arial" w:hAnsi="Arial" w:cs="Arial"/>
+              </w:rPr>
+              <w:t>11</w:t>
+            </w:r>
+            <w:r>
+              <w:rPr>
+                <w:rFonts w:ascii="Arial" w:hAnsi="Arial" w:cs="Arial"/>
+              </w:rPr>
+              <w:t>.</w:t>
+            </w:r>
+            <w:r>
+              <w:rPr>
+                <w:rFonts w:ascii="Arial" w:hAnsi="Arial" w:cs="Arial"/>
+              </w:rPr>
+              <w:t>0</w:t>
+            </w:r>
+          </w:p>
+        </w:tc>
+        <w:tc>
+          <w:tcPr>
+            <w:tcW w:w="990" w:type="dxa"/>
+          </w:tcPr>
+          <w:p>
+            <w:pPr>
+              <w:jc w:val="center"/>
+              <w:rPr>
+                <w:rFonts w:ascii="Arial" w:hAnsi="Arial" w:cs="Arial"/>
+              </w:rPr>
+            </w:pPr>
+            <w:r>
+              <w:rPr>
+                <w:rFonts w:ascii="Arial" w:hAnsi="Arial" w:cs="Arial"/>
+              </w:rPr>
+              <w:t>3</w:t>
+            </w:r>
+          </w:p>
+        </w:tc>
+        <w:tc>
+          <w:tcPr>
+            <w:tcW w:w="8005" w:type="dxa"/>
+          </w:tcPr>
+          <w:p>
+            <w:pPr>
+              <w:rPr>
+                <w:rFonts w:ascii="Arial" w:hAnsi="Arial" w:cs="Arial"/>
+              </w:rPr>
+            </w:pPr>
+            <w:r>
+              <w:rPr>
+                <w:rFonts w:ascii="Arial" w:hAnsi="Arial" w:cs="Arial"/>
+              </w:rPr>
+              <w:t xml:space="preserve">Mobile application shall </w:t>
+            </w:r>
+            <w:r>
+              <w:rPr>
+                <w:rFonts w:ascii="Arial" w:hAnsi="Arial" w:cs="Arial"/>
+              </w:rPr>
+              <w:t>allow the user to configure a</w:t>
+            </w:r>
+            <w:r>
+              <w:rPr>
+                <w:rFonts w:ascii="Arial" w:hAnsi="Arial" w:cs="Arial"/>
+              </w:rPr>
+              <w:t xml:space="preserve"> visual</w:t>
+            </w:r>
+            <w:r>
+              <w:rPr>
+                <w:rFonts w:ascii="Arial" w:hAnsi="Arial" w:cs="Arial"/>
+              </w:rPr>
+              <w:t xml:space="preserve"> alarm for an input date and time</w:t>
+            </w:r>
+          </w:p>
+        </w:tc>
+      </w:tr>
+      <w:tr>
+        <w:tc>
+          <w:tcPr>
+            <w:tcW w:w="1075" w:type="dxa"/>
+          </w:tcPr>
+          <w:p>
+            <w:pPr>
+              <w:jc w:val="center"/>
+              <w:rPr>
+                <w:rFonts w:ascii="Arial" w:hAnsi="Arial" w:cs="Arial"/>
+              </w:rPr>
+            </w:pPr>
+            <w:r>
+              <w:rPr>
+                <w:rFonts w:ascii="Arial" w:hAnsi="Arial" w:cs="Arial"/>
+              </w:rPr>
+              <w:t>12</w:t>
+            </w:r>
+            <w:r>
+              <w:rPr>
+                <w:rFonts w:ascii="Arial" w:hAnsi="Arial" w:cs="Arial"/>
+              </w:rPr>
+              <w:t>.0</w:t>
+            </w:r>
+          </w:p>
+        </w:tc>
+        <w:tc>
+          <w:tcPr>
+            <w:tcW w:w="990" w:type="dxa"/>
+          </w:tcPr>
+          <w:p>
+            <w:pPr>
+              <w:jc w:val="center"/>
+              <w:rPr>
+                <w:rFonts w:ascii="Arial" w:hAnsi="Arial" w:cs="Arial"/>
+              </w:rPr>
+            </w:pPr>
+            <w:r>
+              <w:rPr>
+                <w:rFonts w:ascii="Arial" w:hAnsi="Arial" w:cs="Arial"/>
+              </w:rPr>
+              <w:t>3</w:t>
+            </w:r>
+          </w:p>
+        </w:tc>
+        <w:tc>
+          <w:tcPr>
+            <w:tcW w:w="8005" w:type="dxa"/>
+          </w:tcPr>
+          <w:p>
+            <w:pPr>
+              <w:rPr>
+                <w:rFonts w:ascii="Arial" w:hAnsi="Arial" w:cs="Arial"/>
+              </w:rPr>
+            </w:pPr>
+            <w:r>
+              <w:rPr>
+                <w:rFonts w:ascii="Arial" w:hAnsi="Arial" w:cs="Arial"/>
+              </w:rPr>
+              <w:t xml:space="preserve">Mobile application shall allow the user to configure an audible </w:t>
+            </w:r>
+            <w:r>
+              <w:rPr>
+                <w:rFonts w:ascii="Arial" w:hAnsi="Arial" w:cs="Arial"/>
+              </w:rPr>
+              <w:t>tone of at least 60dB</w:t>
+            </w:r>
+            <w:r>
+              <w:rPr>
+                <w:rFonts w:ascii="Arial" w:hAnsi="Arial" w:cs="Arial"/>
+              </w:rPr>
+              <w:t xml:space="preserve"> for an input date and time</w:t>
+            </w:r>
+          </w:p>
+        </w:tc>
+      </w:tr>
+      <w:tr>
+        <w:tc>
+          <w:tcPr>
+            <w:tcW w:w="1075" w:type="dxa"/>
+          </w:tcPr>
+          <w:p>
+            <w:pPr>
+              <w:jc w:val="center"/>
+              <w:rPr>
+                <w:rFonts w:ascii="Arial" w:hAnsi="Arial" w:cs="Arial"/>
+              </w:rPr>
+            </w:pPr>
+            <w:r>
+              <w:rPr>
+                <w:rFonts w:ascii="Arial" w:hAnsi="Arial" w:cs="Arial"/>
+              </w:rPr>
+              <w:t>13</w:t>
+            </w:r>
+            <w:r>
+              <w:rPr>
+                <w:rFonts w:ascii="Arial" w:hAnsi="Arial" w:cs="Arial"/>
+              </w:rPr>
+              <w:t>.0</w:t>
+            </w:r>
+          </w:p>
+        </w:tc>
+        <w:tc>
+          <w:tcPr>
+            <w:tcW w:w="990" w:type="dxa"/>
+          </w:tcPr>
+          <w:p>
+            <w:pPr>
+              <w:jc w:val="center"/>
+              <w:rPr>
+                <w:rFonts w:ascii="Arial" w:hAnsi="Arial" w:cs="Arial"/>
+              </w:rPr>
+            </w:pPr>
+            <w:r>
+              <w:rPr>
+                <w:rFonts w:ascii="Arial" w:hAnsi="Arial" w:cs="Arial"/>
+              </w:rPr>
+              <w:t>3</w:t>
+            </w:r>
+          </w:p>
+        </w:tc>
+        <w:tc>
+          <w:tcPr>
+            <w:tcW w:w="8005" w:type="dxa"/>
+          </w:tcPr>
+          <w:p>
+            <w:pPr>
+              <w:rPr>
+                <w:rFonts w:ascii="Arial" w:hAnsi="Arial" w:cs="Arial"/>
+              </w:rPr>
+            </w:pPr>
+            <w:r>
+              <w:rPr>
+                <w:rFonts w:ascii="Arial" w:hAnsi="Arial" w:cs="Arial"/>
+              </w:rPr>
+              <w:t>Mobile application shall allow the user to configure the LED light to turn on for an input date and time</w:t>
+            </w:r>
+          </w:p>
+        </w:tc>
+      </w:tr>
+      <w:tr>
+        <w:tc>
+          <w:tcPr>
+            <w:tcW w:w="1075" w:type="dxa"/>
+          </w:tcPr>
+          <w:p>
+            <w:pPr>
+              <w:jc w:val="center"/>
+              <w:rPr>
+                <w:rFonts w:ascii="Arial" w:hAnsi="Arial" w:cs="Arial"/>
+              </w:rPr>
+            </w:pPr>
+            <w:r>
+              <w:rPr>
+                <w:rFonts w:ascii="Arial" w:hAnsi="Arial" w:cs="Arial"/>
+              </w:rPr>
+              <w:t>14</w:t>
+            </w:r>
+            <w:r>
+              <w:rPr>
+                <w:rFonts w:ascii="Arial" w:hAnsi="Arial" w:cs="Arial"/>
+              </w:rPr>
+              <w:t>.0</w:t>
+            </w:r>
+          </w:p>
+        </w:tc>
+        <w:tc>
+          <w:tcPr>
+            <w:tcW w:w="990" w:type="dxa"/>
+          </w:tcPr>
+          <w:p>
+            <w:pPr>
+              <w:jc w:val="center"/>
+              <w:rPr>
+                <w:rFonts w:ascii="Arial" w:hAnsi="Arial" w:cs="Arial"/>
+              </w:rPr>
+            </w:pPr>
+            <w:r>
+              <w:rPr>
+                <w:rFonts w:ascii="Arial" w:hAnsi="Arial" w:cs="Arial"/>
+              </w:rPr>
+              <w:t>3</w:t>
+            </w:r>
+          </w:p>
+        </w:tc>
+        <w:tc>
+          <w:tcPr>
+            <w:tcW w:w="8005" w:type="dxa"/>
+          </w:tcPr>
+          <w:p>
+            <w:pPr>
+              <w:rPr>
+                <w:rFonts w:ascii="Arial" w:hAnsi="Arial" w:cs="Arial"/>
+              </w:rPr>
+            </w:pPr>
+            <w:r>
+              <w:rPr>
+                <w:rFonts w:ascii="Arial" w:hAnsi="Arial" w:cs="Arial"/>
+              </w:rPr>
+              <w:t>Mobile application shall allow the user to see location info</w:t>
+            </w:r>
+            <w:r>
+              <w:rPr>
+                <w:rFonts w:ascii="Arial" w:hAnsi="Arial" w:cs="Arial"/>
+              </w:rPr>
+              <w:t>r</w:t>
+            </w:r>
+            <w:r>
+              <w:rPr>
+                <w:rFonts w:ascii="Arial" w:hAnsi="Arial" w:cs="Arial"/>
+              </w:rPr>
+              <w:t>mation for the device</w:t>
+            </w:r>
             <w:bookmarkStart w:id="0" w:name="_GoBack"/>
             <w:bookmarkEnd w:id="0"/>
           </w:p>
@@ -1106,7 +1638,13 @@
               <w:rPr>
                 <w:rFonts w:ascii="Arial" w:hAnsi="Arial" w:cs="Arial"/>
               </w:rPr>
-              <w:t>8.0</w:t>
+              <w:t>15</w:t>
+            </w:r>
+            <w:r>
+              <w:rPr>
+                <w:rFonts w:ascii="Arial" w:hAnsi="Arial" w:cs="Arial"/>
+              </w:rPr>
+              <w:t>.0</w:t>
             </w:r>
           </w:p>
         </w:tc>
@@ -1125,7 +1663,7 @@
               <w:rPr>
                 <w:rFonts w:ascii="Arial" w:hAnsi="Arial" w:cs="Arial"/>
               </w:rPr>
-              <w:t>1</w:t>
+              <w:t>3</w:t>
             </w:r>
           </w:p>
         </w:tc>
@@ -1143,7 +1681,7 @@
               <w:rPr>
                 <w:rFonts w:ascii="Arial" w:hAnsi="Arial" w:cs="Arial"/>
               </w:rPr>
-              <w:t>Device shall include a mobile application</w:t>
+              <w:t>Mobile application shall allow the user to define a custom name for the device</w:t>
             </w:r>
           </w:p>
         </w:tc>
@@ -1164,7 +1702,13 @@
               <w:rPr>
                 <w:rFonts w:ascii="Arial" w:hAnsi="Arial" w:cs="Arial"/>
               </w:rPr>
-              <w:t>9.0</w:t>
+              <w:t>16</w:t>
+            </w:r>
+            <w:r>
+              <w:rPr>
+                <w:rFonts w:ascii="Arial" w:hAnsi="Arial" w:cs="Arial"/>
+              </w:rPr>
+              <w:t>.0</w:t>
             </w:r>
           </w:p>
         </w:tc>
@@ -1201,7 +1745,7 @@
               <w:rPr>
                 <w:rFonts w:ascii="Arial" w:hAnsi="Arial" w:cs="Arial"/>
               </w:rPr>
-              <w:t>Mobile application shall be usable on at least mobile device running Android 4.4 or newer</w:t>
+              <w:t>Mobile application shall store user defined email</w:t>
             </w:r>
           </w:p>
         </w:tc>
@@ -1222,19 +1766,13 @@
               <w:rPr>
                 <w:rFonts w:ascii="Arial" w:hAnsi="Arial" w:cs="Arial"/>
               </w:rPr>
-              <w:t>10</w:t>
-            </w:r>
-            <w:r>
-              <w:rPr>
-                <w:rFonts w:ascii="Arial" w:hAnsi="Arial" w:cs="Arial"/>
-              </w:rPr>
-              <w:t>.</w:t>
-            </w:r>
-            <w:r>
-              <w:rPr>
-                <w:rFonts w:ascii="Arial" w:hAnsi="Arial" w:cs="Arial"/>
-              </w:rPr>
-              <w:t>0</w:t>
+              <w:t>17</w:t>
+            </w:r>
+            <w:r>
+              <w:rPr>
+                <w:rFonts w:ascii="Arial" w:hAnsi="Arial" w:cs="Arial"/>
+              </w:rPr>
+              <w:t>.0</w:t>
             </w:r>
           </w:p>
         </w:tc>
@@ -1271,13 +1809,7 @@
               <w:rPr>
                 <w:rFonts w:ascii="Arial" w:hAnsi="Arial" w:cs="Arial"/>
               </w:rPr>
-              <w:t xml:space="preserve">Mobile application shall </w:t>
-            </w:r>
-            <w:r>
-              <w:rPr>
-                <w:rFonts w:ascii="Arial" w:hAnsi="Arial" w:cs="Arial"/>
-              </w:rPr>
-              <w:t>email the user provided email address when battery voltage drops below 80% of factory listed voltage</w:t>
+              <w:t>Mobile application shall store user defined wi-fi network credentials</w:t>
             </w:r>
           </w:p>
         </w:tc>
@@ -1298,19 +1830,13 @@
               <w:rPr>
                 <w:rFonts w:ascii="Arial" w:hAnsi="Arial" w:cs="Arial"/>
               </w:rPr>
-              <w:t>11</w:t>
-            </w:r>
-            <w:r>
-              <w:rPr>
-                <w:rFonts w:ascii="Arial" w:hAnsi="Arial" w:cs="Arial"/>
-              </w:rPr>
-              <w:t>.</w:t>
-            </w:r>
-            <w:r>
-              <w:rPr>
-                <w:rFonts w:ascii="Arial" w:hAnsi="Arial" w:cs="Arial"/>
-              </w:rPr>
-              <w:t>0</w:t>
+              <w:t>18</w:t>
+            </w:r>
+            <w:r>
+              <w:rPr>
+                <w:rFonts w:ascii="Arial" w:hAnsi="Arial" w:cs="Arial"/>
+              </w:rPr>
+              <w:t>.0</w:t>
             </w:r>
           </w:p>
         </w:tc>
@@ -1329,7 +1855,7 @@
               <w:rPr>
                 <w:rFonts w:ascii="Arial" w:hAnsi="Arial" w:cs="Arial"/>
               </w:rPr>
-              <w:t>3</w:t>
+              <w:t>5</w:t>
             </w:r>
           </w:p>
         </w:tc>
@@ -1347,25 +1873,7 @@
               <w:rPr>
                 <w:rFonts w:ascii="Arial" w:hAnsi="Arial" w:cs="Arial"/>
               </w:rPr>
-              <w:t xml:space="preserve">Mobile application shall </w:t>
-            </w:r>
-            <w:r>
-              <w:rPr>
-                <w:rFonts w:ascii="Arial" w:hAnsi="Arial" w:cs="Arial"/>
-              </w:rPr>
-              <w:t>allow the user to configure a</w:t>
-            </w:r>
-            <w:r>
-              <w:rPr>
-                <w:rFonts w:ascii="Arial" w:hAnsi="Arial" w:cs="Arial"/>
-              </w:rPr>
-              <w:t xml:space="preserve"> visual</w:t>
-            </w:r>
-            <w:r>
-              <w:rPr>
-                <w:rFonts w:ascii="Arial" w:hAnsi="Arial" w:cs="Arial"/>
-              </w:rPr>
-              <w:t xml:space="preserve"> alarm for an input date and time</w:t>
+              <w:t>Device shall provide the user access to the battery through a folding panel</w:t>
             </w:r>
           </w:p>
         </w:tc>
@@ -1386,7 +1894,7 @@
               <w:rPr>
                 <w:rFonts w:ascii="Arial" w:hAnsi="Arial" w:cs="Arial"/>
               </w:rPr>
-              <w:t>12</w:t>
+              <w:t>19</w:t>
             </w:r>
             <w:r>
               <w:rPr>
@@ -1411,7 +1919,7 @@
               <w:rPr>
                 <w:rFonts w:ascii="Arial" w:hAnsi="Arial" w:cs="Arial"/>
               </w:rPr>
-              <w:t>3</w:t>
+              <w:t>5</w:t>
             </w:r>
           </w:p>
         </w:tc>
@@ -1429,19 +1937,7 @@
               <w:rPr>
                 <w:rFonts w:ascii="Arial" w:hAnsi="Arial" w:cs="Arial"/>
               </w:rPr>
-              <w:t xml:space="preserve">Mobile application shall allow the user to configure an audible </w:t>
-            </w:r>
-            <w:r>
-              <w:rPr>
-                <w:rFonts w:ascii="Arial" w:hAnsi="Arial" w:cs="Arial"/>
-              </w:rPr>
-              <w:t>tone of at least 60dB</w:t>
-            </w:r>
-            <w:r>
-              <w:rPr>
-                <w:rFonts w:ascii="Arial" w:hAnsi="Arial" w:cs="Arial"/>
-              </w:rPr>
-              <w:t xml:space="preserve"> for an input date and time</w:t>
+              <w:t>Device shall accept a replacement battery of the same form factor</w:t>
             </w:r>
           </w:p>
         </w:tc>
@@ -1462,7 +1958,7 @@
               <w:rPr>
                 <w:rFonts w:ascii="Arial" w:hAnsi="Arial" w:cs="Arial"/>
               </w:rPr>
-              <w:t>13</w:t>
+              <w:t>20</w:t>
             </w:r>
             <w:r>
               <w:rPr>
@@ -1487,7 +1983,7 @@
               <w:rPr>
                 <w:rFonts w:ascii="Arial" w:hAnsi="Arial" w:cs="Arial"/>
               </w:rPr>
-              <w:t>3</w:t>
+              <w:t>6</w:t>
             </w:r>
           </w:p>
         </w:tc>
@@ -1505,7 +2001,46 @@
               <w:rPr>
                 <w:rFonts w:ascii="Arial" w:hAnsi="Arial" w:cs="Arial"/>
               </w:rPr>
-              <w:t>Mobile application shall allow the user to configure the LED light to turn on for an input date and time</w:t>
+              <w:t>Device shall function in temperatures above 32</w:t>
+            </w:r>
+            <w:r>
+              <w:rPr>
+                <w:rFonts w:ascii="Arial" w:hAnsi="Arial" w:cs="Arial"/>
+                <w:vertAlign w:val="subscript"/>
+              </w:rPr>
+              <w:softHyphen/>
+            </w:r>
+            <w:r>
+              <w:rPr>
+                <w:rFonts w:ascii="Arial" w:hAnsi="Arial" w:cs="Arial"/>
+                <w:vertAlign w:val="subscript"/>
+              </w:rPr>
+              <w:softHyphen/>
+            </w:r>
+            <w:r>
+              <w:rPr>
+                <w:rFonts w:ascii="Arial" w:hAnsi="Arial" w:cs="Arial"/>
+              </w:rPr>
+              <w:softHyphen/>
+            </w:r>
+            <w:r>
+              <w:rPr>
+                <w:rFonts w:ascii="Arial" w:hAnsi="Arial" w:cs="Arial"/>
+              </w:rPr>
+              <w:softHyphen/>
+            </w:r>
+            <w:r>
+              <w:rPr>
+                <w:rFonts w:ascii="Arial" w:hAnsi="Arial" w:cs="Arial"/>
+                <w:vertAlign w:val="superscript"/>
+              </w:rPr>
+              <w:t>0</w:t>
+            </w:r>
+            <w:r>
+              <w:rPr>
+                <w:rFonts w:ascii="Arial" w:hAnsi="Arial" w:cs="Arial"/>
+              </w:rPr>
+              <w:t>F</w:t>
             </w:r>
           </w:p>
         </w:tc>
@@ -1526,7 +2061,7 @@
               <w:rPr>
                 <w:rFonts w:ascii="Arial" w:hAnsi="Arial" w:cs="Arial"/>
               </w:rPr>
-              <w:t>14</w:t>
+              <w:t>21</w:t>
             </w:r>
             <w:r>
               <w:rPr>
@@ -1551,7 +2086,7 @@
               <w:rPr>
                 <w:rFonts w:ascii="Arial" w:hAnsi="Arial" w:cs="Arial"/>
               </w:rPr>
-              <w:t>3</w:t>
+              <w:t>6</w:t>
             </w:r>
           </w:p>
         </w:tc>
@@ -1569,7 +2104,20 @@
               <w:rPr>
                 <w:rFonts w:ascii="Arial" w:hAnsi="Arial" w:cs="Arial"/>
               </w:rPr>
-              <w:t>Mobile application shall allow the user to see location information for the device on demand</w:t>
+              <w:t>Device shall function in temperatures not exceeding 150</w:t>
+            </w:r>
+            <w:r>
+              <w:rPr>
+                <w:rFonts w:ascii="Arial" w:hAnsi="Arial" w:cs="Arial"/>
+                <w:vertAlign w:val="superscript"/>
+              </w:rPr>
+              <w:t>0</w:t>
+            </w:r>
+            <w:r>
+              <w:rPr>
+                <w:rFonts w:ascii="Arial" w:hAnsi="Arial" w:cs="Arial"/>
+              </w:rPr>
+              <w:t>F</w:t>
             </w:r>
           </w:p>
         </w:tc>
@@ -1590,7 +2138,7 @@
               <w:rPr>
                 <w:rFonts w:ascii="Arial" w:hAnsi="Arial" w:cs="Arial"/>
               </w:rPr>
-              <w:t>15</w:t>
+              <w:t>22</w:t>
             </w:r>
             <w:r>
               <w:rPr>
@@ -1615,7 +2163,7 @@
               <w:rPr>
                 <w:rFonts w:ascii="Arial" w:hAnsi="Arial" w:cs="Arial"/>
               </w:rPr>
-              <w:t>3</w:t>
+              <w:t>6</w:t>
             </w:r>
           </w:p>
         </w:tc>
@@ -1633,7 +2181,7 @@
               <w:rPr>
                 <w:rFonts w:ascii="Arial" w:hAnsi="Arial" w:cs="Arial"/>
               </w:rPr>
-              <w:t>Mobile application shall allow the user to define a custom name for the device</w:t>
+              <w:t>Device shall function if exposed to 8 fl oz of water</w:t>
             </w:r>
           </w:p>
         </w:tc>
@@ -1654,507 +2202,7 @@
               <w:rPr>
                 <w:rFonts w:ascii="Arial" w:hAnsi="Arial" w:cs="Arial"/>
               </w:rPr>
-              <w:t>16</w:t>
-            </w:r>
-            <w:r>
-              <w:rPr>
-                <w:rFonts w:ascii="Arial" w:hAnsi="Arial" w:cs="Arial"/>
-              </w:rPr>
-              <w:t>.0</w:t>
-            </w:r>
-          </w:p>
-        </w:tc>
-        <w:tc>
-          <w:tcPr>
-            <w:tcW w:w="990" w:type="dxa"/>
-          </w:tcPr>
-          <w:p>
-            <w:pPr>
-              <w:jc w:val="center"/>
-              <w:rPr>
-                <w:rFonts w:ascii="Arial" w:hAnsi="Arial" w:cs="Arial"/>
-              </w:rPr>
-            </w:pPr>
-            <w:r>
-              <w:rPr>
-                <w:rFonts w:ascii="Arial" w:hAnsi="Arial" w:cs="Arial"/>
-              </w:rPr>
-              <w:t>3</w:t>
-            </w:r>
-          </w:p>
-        </w:tc>
-        <w:tc>
-          <w:tcPr>
-            <w:tcW w:w="8005" w:type="dxa"/>
-          </w:tcPr>
-          <w:p>
-            <w:pPr>
-              <w:rPr>
-                <w:rFonts w:ascii="Arial" w:hAnsi="Arial" w:cs="Arial"/>
-              </w:rPr>
-            </w:pPr>
-            <w:r>
-              <w:rPr>
-                <w:rFonts w:ascii="Arial" w:hAnsi="Arial" w:cs="Arial"/>
-              </w:rPr>
-              <w:t>Mobile application shall store user defined email</w:t>
-            </w:r>
-          </w:p>
-        </w:tc>
-      </w:tr>
-      <w:tr>
-        <w:tc>
-          <w:tcPr>
-            <w:tcW w:w="1075" w:type="dxa"/>
-          </w:tcPr>
-          <w:p>
-            <w:pPr>
-              <w:jc w:val="center"/>
-              <w:rPr>
-                <w:rFonts w:ascii="Arial" w:hAnsi="Arial" w:cs="Arial"/>
-              </w:rPr>
-            </w:pPr>
-            <w:r>
-              <w:rPr>
-                <w:rFonts w:ascii="Arial" w:hAnsi="Arial" w:cs="Arial"/>
-              </w:rPr>
-              <w:t>17</w:t>
-            </w:r>
-            <w:r>
-              <w:rPr>
-                <w:rFonts w:ascii="Arial" w:hAnsi="Arial" w:cs="Arial"/>
-              </w:rPr>
-              <w:t>.0</w:t>
-            </w:r>
-          </w:p>
-        </w:tc>
-        <w:tc>
-          <w:tcPr>
-            <w:tcW w:w="990" w:type="dxa"/>
-          </w:tcPr>
-          <w:p>
-            <w:pPr>
-              <w:jc w:val="center"/>
-              <w:rPr>
-                <w:rFonts w:ascii="Arial" w:hAnsi="Arial" w:cs="Arial"/>
-              </w:rPr>
-            </w:pPr>
-            <w:r>
-              <w:rPr>
-                <w:rFonts w:ascii="Arial" w:hAnsi="Arial" w:cs="Arial"/>
-              </w:rPr>
-              <w:t>3</w:t>
-            </w:r>
-          </w:p>
-        </w:tc>
-        <w:tc>
-          <w:tcPr>
-            <w:tcW w:w="8005" w:type="dxa"/>
-          </w:tcPr>
-          <w:p>
-            <w:pPr>
-              <w:rPr>
-                <w:rFonts w:ascii="Arial" w:hAnsi="Arial" w:cs="Arial"/>
-              </w:rPr>
-            </w:pPr>
-            <w:r>
-              <w:rPr>
-                <w:rFonts w:ascii="Arial" w:hAnsi="Arial" w:cs="Arial"/>
-              </w:rPr>
-              <w:t>Mobile application shall store user defined wi-fi network credentials</w:t>
-            </w:r>
-          </w:p>
-        </w:tc>
-      </w:tr>
-      <w:tr>
-        <w:tc>
-          <w:tcPr>
-            <w:tcW w:w="1075" w:type="dxa"/>
-          </w:tcPr>
-          <w:p>
-            <w:pPr>
-              <w:jc w:val="center"/>
-              <w:rPr>
-                <w:rFonts w:ascii="Arial" w:hAnsi="Arial" w:cs="Arial"/>
-              </w:rPr>
-            </w:pPr>
-            <w:r>
-              <w:rPr>
-                <w:rFonts w:ascii="Arial" w:hAnsi="Arial" w:cs="Arial"/>
-              </w:rPr>
-              <w:t>18</w:t>
-            </w:r>
-            <w:r>
-              <w:rPr>
-                <w:rFonts w:ascii="Arial" w:hAnsi="Arial" w:cs="Arial"/>
-              </w:rPr>
-              <w:t>.0</w:t>
-            </w:r>
-          </w:p>
-        </w:tc>
-        <w:tc>
-          <w:tcPr>
-            <w:tcW w:w="990" w:type="dxa"/>
-          </w:tcPr>
-          <w:p>
-            <w:pPr>
-              <w:jc w:val="center"/>
-              <w:rPr>
-                <w:rFonts w:ascii="Arial" w:hAnsi="Arial" w:cs="Arial"/>
-              </w:rPr>
-            </w:pPr>
-            <w:r>
-              <w:rPr>
-                <w:rFonts w:ascii="Arial" w:hAnsi="Arial" w:cs="Arial"/>
-              </w:rPr>
-              <w:t>5</w:t>
-            </w:r>
-          </w:p>
-        </w:tc>
-        <w:tc>
-          <w:tcPr>
-            <w:tcW w:w="8005" w:type="dxa"/>
-          </w:tcPr>
-          <w:p>
-            <w:pPr>
-              <w:rPr>
-                <w:rFonts w:ascii="Arial" w:hAnsi="Arial" w:cs="Arial"/>
-              </w:rPr>
-            </w:pPr>
-            <w:r>
-              <w:rPr>
-                <w:rFonts w:ascii="Arial" w:hAnsi="Arial" w:cs="Arial"/>
-              </w:rPr>
-              <w:t>Device shall provide the user access to the battery through a folding panel</w:t>
-            </w:r>
-          </w:p>
-        </w:tc>
-      </w:tr>
-      <w:tr>
-        <w:tc>
-          <w:tcPr>
-            <w:tcW w:w="1075" w:type="dxa"/>
-          </w:tcPr>
-          <w:p>
-            <w:pPr>
-              <w:jc w:val="center"/>
-              <w:rPr>
-                <w:rFonts w:ascii="Arial" w:hAnsi="Arial" w:cs="Arial"/>
-              </w:rPr>
-            </w:pPr>
-            <w:r>
-              <w:rPr>
-                <w:rFonts w:ascii="Arial" w:hAnsi="Arial" w:cs="Arial"/>
-              </w:rPr>
-              <w:t>19</w:t>
-            </w:r>
-            <w:r>
-              <w:rPr>
-                <w:rFonts w:ascii="Arial" w:hAnsi="Arial" w:cs="Arial"/>
-              </w:rPr>
-              <w:t>.0</w:t>
-            </w:r>
-          </w:p>
-        </w:tc>
-        <w:tc>
-          <w:tcPr>
-            <w:tcW w:w="990" w:type="dxa"/>
-          </w:tcPr>
-          <w:p>
-            <w:pPr>
-              <w:jc w:val="center"/>
-              <w:rPr>
-                <w:rFonts w:ascii="Arial" w:hAnsi="Arial" w:cs="Arial"/>
-              </w:rPr>
-            </w:pPr>
-            <w:r>
-              <w:rPr>
-                <w:rFonts w:ascii="Arial" w:hAnsi="Arial" w:cs="Arial"/>
-              </w:rPr>
-              <w:t>5</w:t>
-            </w:r>
-          </w:p>
-        </w:tc>
-        <w:tc>
-          <w:tcPr>
-            <w:tcW w:w="8005" w:type="dxa"/>
-          </w:tcPr>
-          <w:p>
-            <w:pPr>
-              <w:rPr>
-                <w:rFonts w:ascii="Arial" w:hAnsi="Arial" w:cs="Arial"/>
-              </w:rPr>
-            </w:pPr>
-            <w:r>
-              <w:rPr>
-                <w:rFonts w:ascii="Arial" w:hAnsi="Arial" w:cs="Arial"/>
-              </w:rPr>
-              <w:t>Device shall accept a replacement battery of the same form factor</w:t>
-            </w:r>
-          </w:p>
-        </w:tc>
-      </w:tr>
-      <w:tr>
-        <w:tc>
-          <w:tcPr>
-            <w:tcW w:w="1075" w:type="dxa"/>
-          </w:tcPr>
-          <w:p>
-            <w:pPr>
-              <w:jc w:val="center"/>
-              <w:rPr>
-                <w:rFonts w:ascii="Arial" w:hAnsi="Arial" w:cs="Arial"/>
-              </w:rPr>
-            </w:pPr>
-            <w:r>
-              <w:rPr>
-                <w:rFonts w:ascii="Arial" w:hAnsi="Arial" w:cs="Arial"/>
-              </w:rPr>
-              <w:t>20</w:t>
-            </w:r>
-            <w:r>
-              <w:rPr>
-                <w:rFonts w:ascii="Arial" w:hAnsi="Arial" w:cs="Arial"/>
-              </w:rPr>
-              <w:t>.0</w:t>
-            </w:r>
-          </w:p>
-        </w:tc>
-        <w:tc>
-          <w:tcPr>
-            <w:tcW w:w="990" w:type="dxa"/>
-          </w:tcPr>
-          <w:p>
-            <w:pPr>
-              <w:jc w:val="center"/>
-              <w:rPr>
-                <w:rFonts w:ascii="Arial" w:hAnsi="Arial" w:cs="Arial"/>
-              </w:rPr>
-            </w:pPr>
-            <w:r>
-              <w:rPr>
-                <w:rFonts w:ascii="Arial" w:hAnsi="Arial" w:cs="Arial"/>
-              </w:rPr>
-              <w:t>6</w:t>
-            </w:r>
-          </w:p>
-        </w:tc>
-        <w:tc>
-          <w:tcPr>
-            <w:tcW w:w="8005" w:type="dxa"/>
-          </w:tcPr>
-          <w:p>
-            <w:pPr>
-              <w:rPr>
-                <w:rFonts w:ascii="Arial" w:hAnsi="Arial" w:cs="Arial"/>
-              </w:rPr>
-            </w:pPr>
-            <w:r>
-              <w:rPr>
-                <w:rFonts w:ascii="Arial" w:hAnsi="Arial" w:cs="Arial"/>
-              </w:rPr>
-              <w:t>Device shall function in temperatures above 32</w:t>
-            </w:r>
-            <w:r>
-              <w:rPr>
-                <w:rFonts w:ascii="Arial" w:hAnsi="Arial" w:cs="Arial"/>
-                <w:vertAlign w:val="subscript"/>
-              </w:rPr>
-              <w:softHyphen/>
-            </w:r>
-            <w:r>
-              <w:rPr>
-                <w:rFonts w:ascii="Arial" w:hAnsi="Arial" w:cs="Arial"/>
-                <w:vertAlign w:val="subscript"/>
-              </w:rPr>
-              <w:softHyphen/>
-            </w:r>
-            <w:r>
-              <w:rPr>
-                <w:rFonts w:ascii="Arial" w:hAnsi="Arial" w:cs="Arial"/>
-              </w:rPr>
-              <w:softHyphen/>
-            </w:r>
-            <w:r>
-              <w:rPr>
-                <w:rFonts w:ascii="Arial" w:hAnsi="Arial" w:cs="Arial"/>
-              </w:rPr>
-              <w:softHyphen/>
-            </w:r>
-            <w:r>
-              <w:rPr>
-                <w:rFonts w:ascii="Arial" w:hAnsi="Arial" w:cs="Arial"/>
-                <w:vertAlign w:val="superscript"/>
-              </w:rPr>
-              <w:t>0</w:t>
-            </w:r>
-            <w:r>
-              <w:rPr>
-                <w:rFonts w:ascii="Arial" w:hAnsi="Arial" w:cs="Arial"/>
-              </w:rPr>
-              <w:t>F</w:t>
-            </w:r>
-          </w:p>
-        </w:tc>
-      </w:tr>
-      <w:tr>
-        <w:tc>
-          <w:tcPr>
-            <w:tcW w:w="1075" w:type="dxa"/>
-          </w:tcPr>
-          <w:p>
-            <w:pPr>
-              <w:jc w:val="center"/>
-              <w:rPr>
-                <w:rFonts w:ascii="Arial" w:hAnsi="Arial" w:cs="Arial"/>
-              </w:rPr>
-            </w:pPr>
-            <w:r>
-              <w:rPr>
-                <w:rFonts w:ascii="Arial" w:hAnsi="Arial" w:cs="Arial"/>
-              </w:rPr>
-              <w:t>21</w:t>
-            </w:r>
-            <w:r>
-              <w:rPr>
-                <w:rFonts w:ascii="Arial" w:hAnsi="Arial" w:cs="Arial"/>
-              </w:rPr>
-              <w:t>.0</w:t>
-            </w:r>
-          </w:p>
-        </w:tc>
-        <w:tc>
-          <w:tcPr>
-            <w:tcW w:w="990" w:type="dxa"/>
-          </w:tcPr>
-          <w:p>
-            <w:pPr>
-              <w:jc w:val="center"/>
-              <w:rPr>
-                <w:rFonts w:ascii="Arial" w:hAnsi="Arial" w:cs="Arial"/>
-              </w:rPr>
-            </w:pPr>
-            <w:r>
-              <w:rPr>
-                <w:rFonts w:ascii="Arial" w:hAnsi="Arial" w:cs="Arial"/>
-              </w:rPr>
-              <w:t>6</w:t>
-            </w:r>
-          </w:p>
-        </w:tc>
-        <w:tc>
-          <w:tcPr>
-            <w:tcW w:w="8005" w:type="dxa"/>
-          </w:tcPr>
-          <w:p>
-            <w:pPr>
-              <w:rPr>
-                <w:rFonts w:ascii="Arial" w:hAnsi="Arial" w:cs="Arial"/>
-              </w:rPr>
-            </w:pPr>
-            <w:r>
-              <w:rPr>
-                <w:rFonts w:ascii="Arial" w:hAnsi="Arial" w:cs="Arial"/>
-              </w:rPr>
-              <w:t>Device shall function in temperatures not exceeding 150</w:t>
-            </w:r>
-            <w:r>
-              <w:rPr>
-                <w:rFonts w:ascii="Arial" w:hAnsi="Arial" w:cs="Arial"/>
-                <w:vertAlign w:val="superscript"/>
-              </w:rPr>
-              <w:t>0</w:t>
-            </w:r>
-            <w:r>
-              <w:rPr>
-                <w:rFonts w:ascii="Arial" w:hAnsi="Arial" w:cs="Arial"/>
-              </w:rPr>
-              <w:t>F</w:t>
-            </w:r>
-          </w:p>
-        </w:tc>
-      </w:tr>
-      <w:tr>
-        <w:tc>
-          <w:tcPr>
-            <w:tcW w:w="1075" w:type="dxa"/>
-          </w:tcPr>
-          <w:p>
-            <w:pPr>
-              <w:jc w:val="center"/>
-              <w:rPr>
-                <w:rFonts w:ascii="Arial" w:hAnsi="Arial" w:cs="Arial"/>
-              </w:rPr>
-            </w:pPr>
-            <w:r>
-              <w:rPr>
-                <w:rFonts w:ascii="Arial" w:hAnsi="Arial" w:cs="Arial"/>
-              </w:rPr>
               <w:lastRenderedPageBreak/>
-              <w:t>22</w:t>
-            </w:r>
-            <w:r>
-              <w:rPr>
-                <w:rFonts w:ascii="Arial" w:hAnsi="Arial" w:cs="Arial"/>
-              </w:rPr>
-              <w:t>.0</w:t>
-            </w:r>
-          </w:p>
-        </w:tc>
-        <w:tc>
-          <w:tcPr>
-            <w:tcW w:w="990" w:type="dxa"/>
-          </w:tcPr>
-          <w:p>
-            <w:pPr>
-              <w:jc w:val="center"/>
-              <w:rPr>
-                <w:rFonts w:ascii="Arial" w:hAnsi="Arial" w:cs="Arial"/>
-              </w:rPr>
-            </w:pPr>
-            <w:r>
-              <w:rPr>
-                <w:rFonts w:ascii="Arial" w:hAnsi="Arial" w:cs="Arial"/>
-              </w:rPr>
-              <w:t>6</w:t>
-            </w:r>
-          </w:p>
-        </w:tc>
-        <w:tc>
-          <w:tcPr>
-            <w:tcW w:w="8005" w:type="dxa"/>
-          </w:tcPr>
-          <w:p>
-            <w:pPr>
-              <w:rPr>
-                <w:rFonts w:ascii="Arial" w:hAnsi="Arial" w:cs="Arial"/>
-              </w:rPr>
-            </w:pPr>
-            <w:r>
-              <w:rPr>
-                <w:rFonts w:ascii="Arial" w:hAnsi="Arial" w:cs="Arial"/>
-              </w:rPr>
-              <w:t>Device shall function if exposed to 8 fl oz of water</w:t>
-            </w:r>
-          </w:p>
-        </w:tc>
-      </w:tr>
-      <w:tr>
-        <w:tc>
-          <w:tcPr>
-            <w:tcW w:w="1075" w:type="dxa"/>
-          </w:tcPr>
-          <w:p>
-            <w:pPr>
-              <w:jc w:val="center"/>
-              <w:rPr>
-                <w:rFonts w:ascii="Arial" w:hAnsi="Arial" w:cs="Arial"/>
-              </w:rPr>
-            </w:pPr>
-            <w:r>
-              <w:rPr>
-                <w:rFonts w:ascii="Arial" w:hAnsi="Arial" w:cs="Arial"/>
-              </w:rPr>
               <w:t>23</w:t>
             </w:r>
             <w:r>

</xml_diff>

<commit_message>
Working updates to 3.4
Made a small wording change to 3.3 in order to correct a typo
</commit_message>
<xml_diff>
--- a/Documentation/worksheet-3.3.docx
+++ b/Documentation/worksheet-3.3.docx
@@ -155,16 +155,8 @@
               <w:rPr>
                 <w:rFonts w:ascii="Arial" w:hAnsi="Arial" w:cs="Arial"/>
               </w:rPr>
-              <w:t xml:space="preserve">Mohammad </w:t>
-            </w:r>
-            <w:proofErr w:type="spellStart"/>
-            <w:r>
-              <w:rPr>
-                <w:rFonts w:ascii="Arial" w:hAnsi="Arial" w:cs="Arial"/>
-              </w:rPr>
-              <w:t>Aljagthmi</w:t>
-            </w:r>
-            <w:proofErr w:type="spellEnd"/>
+              <w:t>Mohammad Aljagthmi</w:t>
+            </w:r>
           </w:p>
         </w:tc>
       </w:tr>
@@ -239,16 +231,8 @@
               <w:rPr>
                 <w:rFonts w:ascii="Arial" w:hAnsi="Arial" w:cs="Arial"/>
               </w:rPr>
-              <w:t xml:space="preserve">Jake </w:t>
-            </w:r>
-            <w:proofErr w:type="spellStart"/>
-            <w:r>
-              <w:rPr>
-                <w:rFonts w:ascii="Arial" w:hAnsi="Arial" w:cs="Arial"/>
-              </w:rPr>
-              <w:t>Manser</w:t>
-            </w:r>
-            <w:proofErr w:type="spellEnd"/>
+              <w:t>Jake Manser</w:t>
+            </w:r>
           </w:p>
         </w:tc>
       </w:tr>
@@ -538,19 +522,11 @@
                 <w:rFonts w:ascii="Arial" w:hAnsi="Arial" w:cs="Arial"/>
               </w:rPr>
             </w:pPr>
-            <w:proofErr w:type="spellStart"/>
-            <w:r>
-              <w:rPr>
-                <w:rFonts w:ascii="Arial" w:hAnsi="Arial" w:cs="Arial"/>
-              </w:rPr>
-              <w:t>Req</w:t>
-            </w:r>
-            <w:proofErr w:type="spellEnd"/>
-            <w:r>
-              <w:rPr>
-                <w:rFonts w:ascii="Arial" w:hAnsi="Arial" w:cs="Arial"/>
-              </w:rPr>
-              <w:t xml:space="preserve"> No.</w:t>
+            <w:r>
+              <w:rPr>
+                <w:rFonts w:ascii="Arial" w:hAnsi="Arial" w:cs="Arial"/>
+              </w:rPr>
+              <w:t>Req No.</w:t>
             </w:r>
           </w:p>
         </w:tc>
@@ -565,19 +541,11 @@
                 <w:rFonts w:ascii="Arial" w:hAnsi="Arial" w:cs="Arial"/>
               </w:rPr>
             </w:pPr>
-            <w:proofErr w:type="spellStart"/>
-            <w:r>
-              <w:rPr>
-                <w:rFonts w:ascii="Arial" w:hAnsi="Arial" w:cs="Arial"/>
-              </w:rPr>
-              <w:t>Obj</w:t>
-            </w:r>
-            <w:proofErr w:type="spellEnd"/>
-            <w:r>
-              <w:rPr>
-                <w:rFonts w:ascii="Arial" w:hAnsi="Arial" w:cs="Arial"/>
-              </w:rPr>
-              <w:t xml:space="preserve"> No.</w:t>
+            <w:r>
+              <w:rPr>
+                <w:rFonts w:ascii="Arial" w:hAnsi="Arial" w:cs="Arial"/>
+              </w:rPr>
+              <w:t>Obj No.</w:t>
             </w:r>
           </w:p>
         </w:tc>
@@ -913,13 +881,229 @@
               </w:rPr>
               <w:t>©</w:t>
             </w:r>
+            <w:r>
+              <w:rPr>
+                <w:rFonts w:ascii="Arial" w:hAnsi="Arial" w:cs="Arial"/>
+              </w:rPr>
+              <w:t xml:space="preserve"> pads</w:t>
+            </w:r>
+          </w:p>
+        </w:tc>
+      </w:tr>
+      <w:tr>
+        <w:tc>
+          <w:tcPr>
+            <w:tcW w:w="1075" w:type="dxa"/>
+          </w:tcPr>
+          <w:p>
+            <w:pPr>
+              <w:jc w:val="center"/>
+              <w:rPr>
+                <w:rFonts w:ascii="Arial" w:hAnsi="Arial" w:cs="Arial"/>
+              </w:rPr>
+            </w:pPr>
+            <w:r>
+              <w:rPr>
+                <w:rFonts w:ascii="Arial" w:hAnsi="Arial" w:cs="Arial"/>
+              </w:rPr>
+              <w:t>5</w:t>
+            </w:r>
+            <w:r>
+              <w:rPr>
+                <w:rFonts w:ascii="Arial" w:hAnsi="Arial" w:cs="Arial"/>
+              </w:rPr>
+              <w:t>.</w:t>
+            </w:r>
+            <w:r>
+              <w:rPr>
+                <w:rFonts w:ascii="Arial" w:hAnsi="Arial" w:cs="Arial"/>
+              </w:rPr>
+              <w:t>0</w:t>
+            </w:r>
+          </w:p>
+        </w:tc>
+        <w:tc>
+          <w:tcPr>
+            <w:tcW w:w="990" w:type="dxa"/>
+          </w:tcPr>
+          <w:p>
+            <w:pPr>
+              <w:jc w:val="center"/>
+              <w:rPr>
+                <w:rFonts w:ascii="Arial" w:hAnsi="Arial" w:cs="Arial"/>
+              </w:rPr>
+            </w:pPr>
+            <w:r>
+              <w:rPr>
+                <w:rFonts w:ascii="Arial" w:hAnsi="Arial" w:cs="Arial"/>
+              </w:rPr>
+              <w:t>4</w:t>
+            </w:r>
+          </w:p>
+        </w:tc>
+        <w:tc>
+          <w:tcPr>
+            <w:tcW w:w="8005" w:type="dxa"/>
+          </w:tcPr>
+          <w:p>
+            <w:pPr>
+              <w:rPr>
+                <w:rFonts w:ascii="Arial" w:hAnsi="Arial" w:cs="Arial"/>
+              </w:rPr>
+            </w:pPr>
+            <w:r>
+              <w:rPr>
+                <w:rFonts w:ascii="Arial" w:hAnsi="Arial" w:cs="Arial"/>
+              </w:rPr>
+              <w:t>Device shall contain an attached LED light</w:t>
+            </w:r>
+            <w:r>
+              <w:rPr>
+                <w:rFonts w:ascii="Arial" w:hAnsi="Arial" w:cs="Arial"/>
+              </w:rPr>
+              <w:t xml:space="preserve"> that conforms to ANSI C82.16-2015 standard</w:t>
+            </w:r>
+          </w:p>
+        </w:tc>
+      </w:tr>
+      <w:tr>
+        <w:tc>
+          <w:tcPr>
+            <w:tcW w:w="1075" w:type="dxa"/>
+          </w:tcPr>
+          <w:p>
+            <w:pPr>
+              <w:jc w:val="center"/>
+              <w:rPr>
+                <w:rFonts w:ascii="Arial" w:hAnsi="Arial" w:cs="Arial"/>
+              </w:rPr>
+            </w:pPr>
+            <w:r>
+              <w:rPr>
+                <w:rFonts w:ascii="Arial" w:hAnsi="Arial" w:cs="Arial"/>
+              </w:rPr>
+              <w:t>6</w:t>
+            </w:r>
+            <w:r>
+              <w:rPr>
+                <w:rFonts w:ascii="Arial" w:hAnsi="Arial" w:cs="Arial"/>
+              </w:rPr>
+              <w:t>.0</w:t>
+            </w:r>
+          </w:p>
+        </w:tc>
+        <w:tc>
+          <w:tcPr>
+            <w:tcW w:w="990" w:type="dxa"/>
+          </w:tcPr>
+          <w:p>
+            <w:pPr>
+              <w:jc w:val="center"/>
+              <w:rPr>
+                <w:rFonts w:ascii="Arial" w:hAnsi="Arial" w:cs="Arial"/>
+              </w:rPr>
+            </w:pPr>
+            <w:r>
+              <w:rPr>
+                <w:rFonts w:ascii="Arial" w:hAnsi="Arial" w:cs="Arial"/>
+              </w:rPr>
+              <w:t>1</w:t>
+            </w:r>
+          </w:p>
+        </w:tc>
+        <w:tc>
+          <w:tcPr>
+            <w:tcW w:w="8005" w:type="dxa"/>
+          </w:tcPr>
+          <w:p>
+            <w:pPr>
+              <w:rPr>
+                <w:rFonts w:ascii="Arial" w:hAnsi="Arial" w:cs="Arial"/>
+              </w:rPr>
+            </w:pPr>
+            <w:r>
+              <w:rPr>
+                <w:rFonts w:ascii="Arial" w:hAnsi="Arial" w:cs="Arial"/>
+              </w:rPr>
+              <w:t>Device shall include a mobile application</w:t>
+            </w:r>
+          </w:p>
+        </w:tc>
+      </w:tr>
+      <w:tr>
+        <w:tc>
+          <w:tcPr>
+            <w:tcW w:w="1075" w:type="dxa"/>
+          </w:tcPr>
+          <w:p>
+            <w:pPr>
+              <w:jc w:val="center"/>
+              <w:rPr>
+                <w:rFonts w:ascii="Arial" w:hAnsi="Arial" w:cs="Arial"/>
+              </w:rPr>
+            </w:pPr>
+            <w:r>
+              <w:rPr>
+                <w:rFonts w:ascii="Arial" w:hAnsi="Arial" w:cs="Arial"/>
+              </w:rPr>
+              <w:t>7</w:t>
+            </w:r>
+            <w:r>
+              <w:rPr>
+                <w:rFonts w:ascii="Arial" w:hAnsi="Arial" w:cs="Arial"/>
+              </w:rPr>
+              <w:t>.0</w:t>
+            </w:r>
+          </w:p>
+        </w:tc>
+        <w:tc>
+          <w:tcPr>
+            <w:tcW w:w="990" w:type="dxa"/>
+          </w:tcPr>
+          <w:p>
+            <w:pPr>
+              <w:jc w:val="center"/>
+              <w:rPr>
+                <w:rFonts w:ascii="Arial" w:hAnsi="Arial" w:cs="Arial"/>
+              </w:rPr>
+            </w:pPr>
+            <w:r>
+              <w:rPr>
+                <w:rFonts w:ascii="Arial" w:hAnsi="Arial" w:cs="Arial"/>
+              </w:rPr>
+              <w:t>3</w:t>
+            </w:r>
+          </w:p>
+        </w:tc>
+        <w:tc>
+          <w:tcPr>
+            <w:tcW w:w="8005" w:type="dxa"/>
+          </w:tcPr>
+          <w:p>
+            <w:pPr>
+              <w:rPr>
+                <w:rFonts w:ascii="Arial" w:hAnsi="Arial" w:cs="Arial"/>
+              </w:rPr>
+            </w:pPr>
+            <w:r>
+              <w:rPr>
+                <w:rFonts w:ascii="Arial" w:hAnsi="Arial" w:cs="Arial"/>
+              </w:rPr>
+              <w:t>Mobile applicat</w:t>
+            </w:r>
+            <w:r>
+              <w:rPr>
+                <w:rFonts w:ascii="Arial" w:hAnsi="Arial" w:cs="Arial"/>
+              </w:rPr>
+              <w:t xml:space="preserve">ion shall be usable on a </w:t>
+            </w:r>
             <w:bookmarkStart w:id="0" w:name="_GoBack"/>
             <w:bookmarkEnd w:id="0"/>
             <w:r>
               <w:rPr>
                 <w:rFonts w:ascii="Arial" w:hAnsi="Arial" w:cs="Arial"/>
               </w:rPr>
-              <w:t xml:space="preserve"> pads</w:t>
+              <w:t>mobile device running Android 4.4 or newer</w:t>
             </w:r>
           </w:p>
         </w:tc>
@@ -940,7 +1124,7 @@
               <w:rPr>
                 <w:rFonts w:ascii="Arial" w:hAnsi="Arial" w:cs="Arial"/>
               </w:rPr>
-              <w:t>5</w:t>
+              <w:t>8</w:t>
             </w:r>
             <w:r>
               <w:rPr>
@@ -971,7 +1155,7 @@
               <w:rPr>
                 <w:rFonts w:ascii="Arial" w:hAnsi="Arial" w:cs="Arial"/>
               </w:rPr>
-              <w:t>4</w:t>
+              <w:t>3</w:t>
             </w:r>
           </w:p>
         </w:tc>
@@ -989,13 +1173,13 @@
               <w:rPr>
                 <w:rFonts w:ascii="Arial" w:hAnsi="Arial" w:cs="Arial"/>
               </w:rPr>
-              <w:t>Device shall contain an attached LED light</w:t>
-            </w:r>
-            <w:r>
-              <w:rPr>
-                <w:rFonts w:ascii="Arial" w:hAnsi="Arial" w:cs="Arial"/>
-              </w:rPr>
-              <w:t xml:space="preserve"> that conforms to ANSI C82.16-2015 standard</w:t>
+              <w:t xml:space="preserve">Mobile application shall </w:t>
+            </w:r>
+            <w:r>
+              <w:rPr>
+                <w:rFonts w:ascii="Arial" w:hAnsi="Arial" w:cs="Arial"/>
+              </w:rPr>
+              <w:t>email the user provided email address when battery voltage drops below 80% of factory listed voltage</w:t>
             </w:r>
           </w:p>
         </w:tc>
@@ -1016,13 +1200,19 @@
               <w:rPr>
                 <w:rFonts w:ascii="Arial" w:hAnsi="Arial" w:cs="Arial"/>
               </w:rPr>
-              <w:t>6</w:t>
-            </w:r>
-            <w:r>
-              <w:rPr>
-                <w:rFonts w:ascii="Arial" w:hAnsi="Arial" w:cs="Arial"/>
-              </w:rPr>
-              <w:t>.0</w:t>
+              <w:t>9</w:t>
+            </w:r>
+            <w:r>
+              <w:rPr>
+                <w:rFonts w:ascii="Arial" w:hAnsi="Arial" w:cs="Arial"/>
+              </w:rPr>
+              <w:t>.</w:t>
+            </w:r>
+            <w:r>
+              <w:rPr>
+                <w:rFonts w:ascii="Arial" w:hAnsi="Arial" w:cs="Arial"/>
+              </w:rPr>
+              <w:t>0</w:t>
             </w:r>
           </w:p>
         </w:tc>
@@ -1041,7 +1231,7 @@
               <w:rPr>
                 <w:rFonts w:ascii="Arial" w:hAnsi="Arial" w:cs="Arial"/>
               </w:rPr>
-              <w:t>1</w:t>
+              <w:t>3</w:t>
             </w:r>
           </w:p>
         </w:tc>
@@ -1059,7 +1249,25 @@
               <w:rPr>
                 <w:rFonts w:ascii="Arial" w:hAnsi="Arial" w:cs="Arial"/>
               </w:rPr>
-              <w:t>Device shall include a mobile application</w:t>
+              <w:t xml:space="preserve">Mobile application shall </w:t>
+            </w:r>
+            <w:r>
+              <w:rPr>
+                <w:rFonts w:ascii="Arial" w:hAnsi="Arial" w:cs="Arial"/>
+              </w:rPr>
+              <w:t>allow the user to configure a</w:t>
+            </w:r>
+            <w:r>
+              <w:rPr>
+                <w:rFonts w:ascii="Arial" w:hAnsi="Arial" w:cs="Arial"/>
+              </w:rPr>
+              <w:t xml:space="preserve"> visual</w:t>
+            </w:r>
+            <w:r>
+              <w:rPr>
+                <w:rFonts w:ascii="Arial" w:hAnsi="Arial" w:cs="Arial"/>
+              </w:rPr>
+              <w:t xml:space="preserve"> alarm for an input date and time</w:t>
             </w:r>
           </w:p>
         </w:tc>
@@ -1080,7 +1288,7 @@
               <w:rPr>
                 <w:rFonts w:ascii="Arial" w:hAnsi="Arial" w:cs="Arial"/>
               </w:rPr>
-              <w:t>7</w:t>
+              <w:t>10</w:t>
             </w:r>
             <w:r>
               <w:rPr>
@@ -1123,7 +1331,19 @@
               <w:rPr>
                 <w:rFonts w:ascii="Arial" w:hAnsi="Arial" w:cs="Arial"/>
               </w:rPr>
-              <w:t>Mobile application shall be usable on at least mobile device running Android 4.4 or newer</w:t>
+              <w:t xml:space="preserve">Mobile application shall allow the user to configure an audible </w:t>
+            </w:r>
+            <w:r>
+              <w:rPr>
+                <w:rFonts w:ascii="Arial" w:hAnsi="Arial" w:cs="Arial"/>
+              </w:rPr>
+              <w:t>tone of at least 60dB</w:t>
+            </w:r>
+            <w:r>
+              <w:rPr>
+                <w:rFonts w:ascii="Arial" w:hAnsi="Arial" w:cs="Arial"/>
+              </w:rPr>
+              <w:t xml:space="preserve"> for an input date and time</w:t>
             </w:r>
           </w:p>
         </w:tc>
@@ -1144,19 +1364,13 @@
               <w:rPr>
                 <w:rFonts w:ascii="Arial" w:hAnsi="Arial" w:cs="Arial"/>
               </w:rPr>
-              <w:t>8</w:t>
-            </w:r>
-            <w:r>
-              <w:rPr>
-                <w:rFonts w:ascii="Arial" w:hAnsi="Arial" w:cs="Arial"/>
-              </w:rPr>
-              <w:t>.</w:t>
-            </w:r>
-            <w:r>
-              <w:rPr>
-                <w:rFonts w:ascii="Arial" w:hAnsi="Arial" w:cs="Arial"/>
-              </w:rPr>
-              <w:t>0</w:t>
+              <w:t>11</w:t>
+            </w:r>
+            <w:r>
+              <w:rPr>
+                <w:rFonts w:ascii="Arial" w:hAnsi="Arial" w:cs="Arial"/>
+              </w:rPr>
+              <w:t>.0</w:t>
             </w:r>
           </w:p>
         </w:tc>
@@ -1193,13 +1407,7 @@
               <w:rPr>
                 <w:rFonts w:ascii="Arial" w:hAnsi="Arial" w:cs="Arial"/>
               </w:rPr>
-              <w:t xml:space="preserve">Mobile application shall </w:t>
-            </w:r>
-            <w:r>
-              <w:rPr>
-                <w:rFonts w:ascii="Arial" w:hAnsi="Arial" w:cs="Arial"/>
-              </w:rPr>
-              <w:t>email the user provided email address when battery voltage drops below 80% of factory listed voltage</w:t>
+              <w:t>Mobile application shall allow the user to configure the LED light to turn on for an input date and time</w:t>
             </w:r>
           </w:p>
         </w:tc>
@@ -1220,19 +1428,13 @@
               <w:rPr>
                 <w:rFonts w:ascii="Arial" w:hAnsi="Arial" w:cs="Arial"/>
               </w:rPr>
-              <w:t>9</w:t>
-            </w:r>
-            <w:r>
-              <w:rPr>
-                <w:rFonts w:ascii="Arial" w:hAnsi="Arial" w:cs="Arial"/>
-              </w:rPr>
-              <w:t>.</w:t>
-            </w:r>
-            <w:r>
-              <w:rPr>
-                <w:rFonts w:ascii="Arial" w:hAnsi="Arial" w:cs="Arial"/>
-              </w:rPr>
-              <w:t>0</w:t>
+              <w:t>12</w:t>
+            </w:r>
+            <w:r>
+              <w:rPr>
+                <w:rFonts w:ascii="Arial" w:hAnsi="Arial" w:cs="Arial"/>
+              </w:rPr>
+              <w:t>.0</w:t>
             </w:r>
           </w:p>
         </w:tc>
@@ -1269,25 +1471,19 @@
               <w:rPr>
                 <w:rFonts w:ascii="Arial" w:hAnsi="Arial" w:cs="Arial"/>
               </w:rPr>
-              <w:t xml:space="preserve">Mobile application shall </w:t>
-            </w:r>
-            <w:r>
-              <w:rPr>
-                <w:rFonts w:ascii="Arial" w:hAnsi="Arial" w:cs="Arial"/>
-              </w:rPr>
-              <w:t>allow the user to configure a</w:t>
-            </w:r>
-            <w:r>
-              <w:rPr>
-                <w:rFonts w:ascii="Arial" w:hAnsi="Arial" w:cs="Arial"/>
-              </w:rPr>
-              <w:t xml:space="preserve"> visual</w:t>
-            </w:r>
-            <w:r>
-              <w:rPr>
-                <w:rFonts w:ascii="Arial" w:hAnsi="Arial" w:cs="Arial"/>
-              </w:rPr>
-              <w:t xml:space="preserve"> alarm for an input date and time</w:t>
+              <w:t>Mobile application shall allow the user to see location info</w:t>
+            </w:r>
+            <w:r>
+              <w:rPr>
+                <w:rFonts w:ascii="Arial" w:hAnsi="Arial" w:cs="Arial"/>
+              </w:rPr>
+              <w:t>r</w:t>
+            </w:r>
+            <w:r>
+              <w:rPr>
+                <w:rFonts w:ascii="Arial" w:hAnsi="Arial" w:cs="Arial"/>
+              </w:rPr>
+              <w:t>mation for the device</w:t>
             </w:r>
           </w:p>
         </w:tc>
@@ -1308,7 +1504,7 @@
               <w:rPr>
                 <w:rFonts w:ascii="Arial" w:hAnsi="Arial" w:cs="Arial"/>
               </w:rPr>
-              <w:t>10</w:t>
+              <w:t>13</w:t>
             </w:r>
             <w:r>
               <w:rPr>
@@ -1351,19 +1547,7 @@
               <w:rPr>
                 <w:rFonts w:ascii="Arial" w:hAnsi="Arial" w:cs="Arial"/>
               </w:rPr>
-              <w:t xml:space="preserve">Mobile application shall allow the user to configure an audible </w:t>
-            </w:r>
-            <w:r>
-              <w:rPr>
-                <w:rFonts w:ascii="Arial" w:hAnsi="Arial" w:cs="Arial"/>
-              </w:rPr>
-              <w:t>tone of at least 60dB</w:t>
-            </w:r>
-            <w:r>
-              <w:rPr>
-                <w:rFonts w:ascii="Arial" w:hAnsi="Arial" w:cs="Arial"/>
-              </w:rPr>
-              <w:t xml:space="preserve"> for an input date and time</w:t>
+              <w:t>Mobile application shall allow the user to define a custom name for the device</w:t>
             </w:r>
           </w:p>
         </w:tc>
@@ -1384,7 +1568,7 @@
               <w:rPr>
                 <w:rFonts w:ascii="Arial" w:hAnsi="Arial" w:cs="Arial"/>
               </w:rPr>
-              <w:t>11</w:t>
+              <w:t>14</w:t>
             </w:r>
             <w:r>
               <w:rPr>
@@ -1427,7 +1611,7 @@
               <w:rPr>
                 <w:rFonts w:ascii="Arial" w:hAnsi="Arial" w:cs="Arial"/>
               </w:rPr>
-              <w:t>Mobile application shall allow the user to configure the LED light to turn on for an input date and time</w:t>
+              <w:t>Mobile application shall store user defined email</w:t>
             </w:r>
           </w:p>
         </w:tc>
@@ -1448,7 +1632,7 @@
               <w:rPr>
                 <w:rFonts w:ascii="Arial" w:hAnsi="Arial" w:cs="Arial"/>
               </w:rPr>
-              <w:t>12</w:t>
+              <w:t>15</w:t>
             </w:r>
             <w:r>
               <w:rPr>
@@ -1491,19 +1675,7 @@
               <w:rPr>
                 <w:rFonts w:ascii="Arial" w:hAnsi="Arial" w:cs="Arial"/>
               </w:rPr>
-              <w:t>Mobile application shall allow the user to see location info</w:t>
-            </w:r>
-            <w:r>
-              <w:rPr>
-                <w:rFonts w:ascii="Arial" w:hAnsi="Arial" w:cs="Arial"/>
-              </w:rPr>
-              <w:t>r</w:t>
-            </w:r>
-            <w:r>
-              <w:rPr>
-                <w:rFonts w:ascii="Arial" w:hAnsi="Arial" w:cs="Arial"/>
-              </w:rPr>
-              <w:t>mation for the device</w:t>
+              <w:t>Mobile application shall store user defined wi-fi network credentials</w:t>
             </w:r>
           </w:p>
         </w:tc>
@@ -1524,7 +1696,7 @@
               <w:rPr>
                 <w:rFonts w:ascii="Arial" w:hAnsi="Arial" w:cs="Arial"/>
               </w:rPr>
-              <w:t>13</w:t>
+              <w:t>16</w:t>
             </w:r>
             <w:r>
               <w:rPr>
@@ -1549,7 +1721,7 @@
               <w:rPr>
                 <w:rFonts w:ascii="Arial" w:hAnsi="Arial" w:cs="Arial"/>
               </w:rPr>
-              <w:t>3</w:t>
+              <w:t>5</w:t>
             </w:r>
           </w:p>
         </w:tc>
@@ -1567,7 +1739,7 @@
               <w:rPr>
                 <w:rFonts w:ascii="Arial" w:hAnsi="Arial" w:cs="Arial"/>
               </w:rPr>
-              <w:t>Mobile application shall allow the user to define a custom name for the device</w:t>
+              <w:t>Device shall provide the user access to the battery through a folding panel</w:t>
             </w:r>
           </w:p>
         </w:tc>
@@ -1588,7 +1760,7 @@
               <w:rPr>
                 <w:rFonts w:ascii="Arial" w:hAnsi="Arial" w:cs="Arial"/>
               </w:rPr>
-              <w:t>14</w:t>
+              <w:t>17</w:t>
             </w:r>
             <w:r>
               <w:rPr>
@@ -1613,7 +1785,7 @@
               <w:rPr>
                 <w:rFonts w:ascii="Arial" w:hAnsi="Arial" w:cs="Arial"/>
               </w:rPr>
-              <w:t>3</w:t>
+              <w:t>5</w:t>
             </w:r>
           </w:p>
         </w:tc>
@@ -1631,7 +1803,7 @@
               <w:rPr>
                 <w:rFonts w:ascii="Arial" w:hAnsi="Arial" w:cs="Arial"/>
               </w:rPr>
-              <w:t>Mobile application shall store user defined email</w:t>
+              <w:t>Device shall accept a replacement battery of the same form factor</w:t>
             </w:r>
           </w:p>
         </w:tc>
@@ -1652,7 +1824,7 @@
               <w:rPr>
                 <w:rFonts w:ascii="Arial" w:hAnsi="Arial" w:cs="Arial"/>
               </w:rPr>
-              <w:t>15</w:t>
+              <w:t>18</w:t>
             </w:r>
             <w:r>
               <w:rPr>
@@ -1677,7 +1849,7 @@
               <w:rPr>
                 <w:rFonts w:ascii="Arial" w:hAnsi="Arial" w:cs="Arial"/>
               </w:rPr>
-              <w:t>3</w:t>
+              <w:t>6</w:t>
             </w:r>
           </w:p>
         </w:tc>
@@ -1695,7 +1867,46 @@
               <w:rPr>
                 <w:rFonts w:ascii="Arial" w:hAnsi="Arial" w:cs="Arial"/>
               </w:rPr>
-              <w:t>Mobile application shall store user defined wi-fi network credentials</w:t>
+              <w:t>Device shall function in temperatures above 32</w:t>
+            </w:r>
+            <w:r>
+              <w:rPr>
+                <w:rFonts w:ascii="Arial" w:hAnsi="Arial" w:cs="Arial"/>
+                <w:vertAlign w:val="subscript"/>
+              </w:rPr>
+              <w:softHyphen/>
+            </w:r>
+            <w:r>
+              <w:rPr>
+                <w:rFonts w:ascii="Arial" w:hAnsi="Arial" w:cs="Arial"/>
+                <w:vertAlign w:val="subscript"/>
+              </w:rPr>
+              <w:softHyphen/>
+            </w:r>
+            <w:r>
+              <w:rPr>
+                <w:rFonts w:ascii="Arial" w:hAnsi="Arial" w:cs="Arial"/>
+              </w:rPr>
+              <w:softHyphen/>
+            </w:r>
+            <w:r>
+              <w:rPr>
+                <w:rFonts w:ascii="Arial" w:hAnsi="Arial" w:cs="Arial"/>
+              </w:rPr>
+              <w:softHyphen/>
+            </w:r>
+            <w:r>
+              <w:rPr>
+                <w:rFonts w:ascii="Arial" w:hAnsi="Arial" w:cs="Arial"/>
+                <w:vertAlign w:val="superscript"/>
+              </w:rPr>
+              <w:t>0</w:t>
+            </w:r>
+            <w:r>
+              <w:rPr>
+                <w:rFonts w:ascii="Arial" w:hAnsi="Arial" w:cs="Arial"/>
+              </w:rPr>
+              <w:t>F</w:t>
             </w:r>
           </w:p>
         </w:tc>
@@ -1716,7 +1927,7 @@
               <w:rPr>
                 <w:rFonts w:ascii="Arial" w:hAnsi="Arial" w:cs="Arial"/>
               </w:rPr>
-              <w:t>16</w:t>
+              <w:t>19</w:t>
             </w:r>
             <w:r>
               <w:rPr>
@@ -1741,7 +1952,7 @@
               <w:rPr>
                 <w:rFonts w:ascii="Arial" w:hAnsi="Arial" w:cs="Arial"/>
               </w:rPr>
-              <w:t>5</w:t>
+              <w:t>6</w:t>
             </w:r>
           </w:p>
         </w:tc>
@@ -1759,7 +1970,20 @@
               <w:rPr>
                 <w:rFonts w:ascii="Arial" w:hAnsi="Arial" w:cs="Arial"/>
               </w:rPr>
-              <w:t>Device shall provide the user access to the battery through a folding panel</w:t>
+              <w:t>Device shall function in temperatures not exceeding 150</w:t>
+            </w:r>
+            <w:r>
+              <w:rPr>
+                <w:rFonts w:ascii="Arial" w:hAnsi="Arial" w:cs="Arial"/>
+                <w:vertAlign w:val="superscript"/>
+              </w:rPr>
+              <w:t>0</w:t>
+            </w:r>
+            <w:r>
+              <w:rPr>
+                <w:rFonts w:ascii="Arial" w:hAnsi="Arial" w:cs="Arial"/>
+              </w:rPr>
+              <w:t>F</w:t>
             </w:r>
           </w:p>
         </w:tc>
@@ -1780,7 +2004,7 @@
               <w:rPr>
                 <w:rFonts w:ascii="Arial" w:hAnsi="Arial" w:cs="Arial"/>
               </w:rPr>
-              <w:t>17</w:t>
+              <w:t>20</w:t>
             </w:r>
             <w:r>
               <w:rPr>
@@ -1805,7 +2029,7 @@
               <w:rPr>
                 <w:rFonts w:ascii="Arial" w:hAnsi="Arial" w:cs="Arial"/>
               </w:rPr>
-              <w:t>5</w:t>
+              <w:t>6</w:t>
             </w:r>
           </w:p>
         </w:tc>
@@ -1823,265 +2047,7 @@
               <w:rPr>
                 <w:rFonts w:ascii="Arial" w:hAnsi="Arial" w:cs="Arial"/>
               </w:rPr>
-              <w:t>Device shall accept a replacement battery of the same form factor</w:t>
-            </w:r>
-          </w:p>
-        </w:tc>
-      </w:tr>
-      <w:tr>
-        <w:tc>
-          <w:tcPr>
-            <w:tcW w:w="1075" w:type="dxa"/>
-          </w:tcPr>
-          <w:p>
-            <w:pPr>
-              <w:jc w:val="center"/>
-              <w:rPr>
-                <w:rFonts w:ascii="Arial" w:hAnsi="Arial" w:cs="Arial"/>
-              </w:rPr>
-            </w:pPr>
-            <w:r>
-              <w:rPr>
-                <w:rFonts w:ascii="Arial" w:hAnsi="Arial" w:cs="Arial"/>
-              </w:rPr>
-              <w:t>18</w:t>
-            </w:r>
-            <w:r>
-              <w:rPr>
-                <w:rFonts w:ascii="Arial" w:hAnsi="Arial" w:cs="Arial"/>
-              </w:rPr>
-              <w:t>.0</w:t>
-            </w:r>
-          </w:p>
-        </w:tc>
-        <w:tc>
-          <w:tcPr>
-            <w:tcW w:w="990" w:type="dxa"/>
-          </w:tcPr>
-          <w:p>
-            <w:pPr>
-              <w:jc w:val="center"/>
-              <w:rPr>
-                <w:rFonts w:ascii="Arial" w:hAnsi="Arial" w:cs="Arial"/>
-              </w:rPr>
-            </w:pPr>
-            <w:r>
-              <w:rPr>
-                <w:rFonts w:ascii="Arial" w:hAnsi="Arial" w:cs="Arial"/>
-              </w:rPr>
-              <w:t>6</w:t>
-            </w:r>
-          </w:p>
-        </w:tc>
-        <w:tc>
-          <w:tcPr>
-            <w:tcW w:w="8005" w:type="dxa"/>
-          </w:tcPr>
-          <w:p>
-            <w:pPr>
-              <w:rPr>
-                <w:rFonts w:ascii="Arial" w:hAnsi="Arial" w:cs="Arial"/>
-              </w:rPr>
-            </w:pPr>
-            <w:r>
-              <w:rPr>
-                <w:rFonts w:ascii="Arial" w:hAnsi="Arial" w:cs="Arial"/>
-              </w:rPr>
-              <w:t>Device shall function in temperatures above 32</w:t>
-            </w:r>
-            <w:r>
-              <w:rPr>
-                <w:rFonts w:ascii="Arial" w:hAnsi="Arial" w:cs="Arial"/>
-                <w:vertAlign w:val="subscript"/>
-              </w:rPr>
-              <w:softHyphen/>
-            </w:r>
-            <w:r>
-              <w:rPr>
-                <w:rFonts w:ascii="Arial" w:hAnsi="Arial" w:cs="Arial"/>
-                <w:vertAlign w:val="subscript"/>
-              </w:rPr>
-              <w:softHyphen/>
-            </w:r>
-            <w:r>
-              <w:rPr>
-                <w:rFonts w:ascii="Arial" w:hAnsi="Arial" w:cs="Arial"/>
-              </w:rPr>
-              <w:softHyphen/>
-            </w:r>
-            <w:r>
-              <w:rPr>
-                <w:rFonts w:ascii="Arial" w:hAnsi="Arial" w:cs="Arial"/>
-              </w:rPr>
-              <w:softHyphen/>
-            </w:r>
-            <w:r>
-              <w:rPr>
-                <w:rFonts w:ascii="Arial" w:hAnsi="Arial" w:cs="Arial"/>
-                <w:vertAlign w:val="superscript"/>
-              </w:rPr>
-              <w:t>0</w:t>
-            </w:r>
-            <w:r>
-              <w:rPr>
-                <w:rFonts w:ascii="Arial" w:hAnsi="Arial" w:cs="Arial"/>
-              </w:rPr>
-              <w:t>F</w:t>
-            </w:r>
-          </w:p>
-        </w:tc>
-      </w:tr>
-      <w:tr>
-        <w:tc>
-          <w:tcPr>
-            <w:tcW w:w="1075" w:type="dxa"/>
-          </w:tcPr>
-          <w:p>
-            <w:pPr>
-              <w:jc w:val="center"/>
-              <w:rPr>
-                <w:rFonts w:ascii="Arial" w:hAnsi="Arial" w:cs="Arial"/>
-              </w:rPr>
-            </w:pPr>
-            <w:r>
-              <w:rPr>
-                <w:rFonts w:ascii="Arial" w:hAnsi="Arial" w:cs="Arial"/>
-              </w:rPr>
-              <w:t>19</w:t>
-            </w:r>
-            <w:r>
-              <w:rPr>
-                <w:rFonts w:ascii="Arial" w:hAnsi="Arial" w:cs="Arial"/>
-              </w:rPr>
-              <w:t>.0</w:t>
-            </w:r>
-          </w:p>
-        </w:tc>
-        <w:tc>
-          <w:tcPr>
-            <w:tcW w:w="990" w:type="dxa"/>
-          </w:tcPr>
-          <w:p>
-            <w:pPr>
-              <w:jc w:val="center"/>
-              <w:rPr>
-                <w:rFonts w:ascii="Arial" w:hAnsi="Arial" w:cs="Arial"/>
-              </w:rPr>
-            </w:pPr>
-            <w:r>
-              <w:rPr>
-                <w:rFonts w:ascii="Arial" w:hAnsi="Arial" w:cs="Arial"/>
-              </w:rPr>
-              <w:t>6</w:t>
-            </w:r>
-          </w:p>
-        </w:tc>
-        <w:tc>
-          <w:tcPr>
-            <w:tcW w:w="8005" w:type="dxa"/>
-          </w:tcPr>
-          <w:p>
-            <w:pPr>
-              <w:rPr>
-                <w:rFonts w:ascii="Arial" w:hAnsi="Arial" w:cs="Arial"/>
-              </w:rPr>
-            </w:pPr>
-            <w:r>
-              <w:rPr>
-                <w:rFonts w:ascii="Arial" w:hAnsi="Arial" w:cs="Arial"/>
-              </w:rPr>
-              <w:t>Device shall function in temperatures not exceeding 150</w:t>
-            </w:r>
-            <w:r>
-              <w:rPr>
-                <w:rFonts w:ascii="Arial" w:hAnsi="Arial" w:cs="Arial"/>
-                <w:vertAlign w:val="superscript"/>
-              </w:rPr>
-              <w:t>0</w:t>
-            </w:r>
-            <w:r>
-              <w:rPr>
-                <w:rFonts w:ascii="Arial" w:hAnsi="Arial" w:cs="Arial"/>
-              </w:rPr>
-              <w:t>F</w:t>
-            </w:r>
-          </w:p>
-        </w:tc>
-      </w:tr>
-      <w:tr>
-        <w:tc>
-          <w:tcPr>
-            <w:tcW w:w="1075" w:type="dxa"/>
-          </w:tcPr>
-          <w:p>
-            <w:pPr>
-              <w:jc w:val="center"/>
-              <w:rPr>
-                <w:rFonts w:ascii="Arial" w:hAnsi="Arial" w:cs="Arial"/>
-              </w:rPr>
-            </w:pPr>
-            <w:r>
-              <w:rPr>
-                <w:rFonts w:ascii="Arial" w:hAnsi="Arial" w:cs="Arial"/>
-              </w:rPr>
-              <w:t>20</w:t>
-            </w:r>
-            <w:r>
-              <w:rPr>
-                <w:rFonts w:ascii="Arial" w:hAnsi="Arial" w:cs="Arial"/>
-              </w:rPr>
-              <w:t>.0</w:t>
-            </w:r>
-          </w:p>
-        </w:tc>
-        <w:tc>
-          <w:tcPr>
-            <w:tcW w:w="990" w:type="dxa"/>
-          </w:tcPr>
-          <w:p>
-            <w:pPr>
-              <w:jc w:val="center"/>
-              <w:rPr>
-                <w:rFonts w:ascii="Arial" w:hAnsi="Arial" w:cs="Arial"/>
-              </w:rPr>
-            </w:pPr>
-            <w:r>
-              <w:rPr>
-                <w:rFonts w:ascii="Arial" w:hAnsi="Arial" w:cs="Arial"/>
-              </w:rPr>
-              <w:t>6</w:t>
-            </w:r>
-          </w:p>
-        </w:tc>
-        <w:tc>
-          <w:tcPr>
-            <w:tcW w:w="8005" w:type="dxa"/>
-          </w:tcPr>
-          <w:p>
-            <w:pPr>
-              <w:rPr>
-                <w:rFonts w:ascii="Arial" w:hAnsi="Arial" w:cs="Arial"/>
-              </w:rPr>
-            </w:pPr>
-            <w:r>
-              <w:rPr>
-                <w:rFonts w:ascii="Arial" w:hAnsi="Arial" w:cs="Arial"/>
-              </w:rPr>
-              <w:t xml:space="preserve">Device shall function if exposed to 8 </w:t>
-            </w:r>
-            <w:proofErr w:type="spellStart"/>
-            <w:r>
-              <w:rPr>
-                <w:rFonts w:ascii="Arial" w:hAnsi="Arial" w:cs="Arial"/>
-              </w:rPr>
-              <w:t>fl</w:t>
-            </w:r>
-            <w:proofErr w:type="spellEnd"/>
-            <w:r>
-              <w:rPr>
-                <w:rFonts w:ascii="Arial" w:hAnsi="Arial" w:cs="Arial"/>
-              </w:rPr>
-              <w:t xml:space="preserve"> oz of water</w:t>
+              <w:t>Device shall function if exposed to 8 fl oz of water</w:t>
             </w:r>
           </w:p>
         </w:tc>

</xml_diff>